<commit_message>
Continued working on implementation. The application now supports logging in/out.
</commit_message>
<xml_diff>
--- a/Documentation/Design Change Document.docx
+++ b/Documentation/Design Change Document.docx
@@ -115,6 +115,7 @@
           <w:lang w:val="en-CA"/>
         </w:rPr>
       </w:pPr>
+      <w:proofErr w:type="spellStart"/>
       <w:r>
         <w:rPr>
           <w:rFonts w:ascii="Arial,Bold" w:hAnsi="Arial,Bold" w:cs="Arial,Bold"/>
@@ -126,6 +127,7 @@
         </w:rPr>
         <w:t>BoxMate</w:t>
       </w:r>
+      <w:proofErr w:type="spellEnd"/>
     </w:p>
     <w:p>
       <w:pPr>
@@ -653,14 +655,7 @@
                 <w:b w:val="0"/>
                 <w:lang w:val="en-US"/>
               </w:rPr>
-              <w:t>Show</w:t>
-            </w:r>
-            <w:r>
-              <w:rPr>
-                <w:b w:val="0"/>
-                <w:lang w:val="en-US"/>
-              </w:rPr>
-              <w:t>.java</w:t>
+              <w:t>Date.java</w:t>
             </w:r>
           </w:p>
         </w:tc>
@@ -686,21 +681,7 @@
               <w:rPr>
                 <w:lang w:val="en-US"/>
               </w:rPr>
-              <w:t xml:space="preserve">Added a </w:t>
-            </w:r>
-            <w:r>
-              <w:rPr>
-                <w:lang w:val="en-US"/>
-              </w:rPr>
-              <w:t>price field.  This price is the same for all seats for</w:t>
-            </w:r>
-            <w:bookmarkStart w:id="0" w:name="_GoBack"/>
-            <w:bookmarkEnd w:id="0"/>
-            <w:r>
-              <w:rPr>
-                <w:lang w:val="en-US"/>
-              </w:rPr>
-              <w:t xml:space="preserve"> that show.</w:t>
+              <w:t>Added this class because the Date class in the Java API was too troublesome.</w:t>
             </w:r>
           </w:p>
         </w:tc>
@@ -723,6 +704,13 @@
                 <w:lang w:val="en-US"/>
               </w:rPr>
             </w:pPr>
+            <w:r>
+              <w:rPr>
+                <w:b w:val="0"/>
+                <w:lang w:val="en-US"/>
+              </w:rPr>
+              <w:t>Show.java</w:t>
+            </w:r>
           </w:p>
         </w:tc>
         <w:tc>
@@ -732,12 +720,227 @@
           </w:tcPr>
           <w:p>
             <w:pPr>
+              <w:pStyle w:val="ListParagraph"/>
+              <w:numPr>
+                <w:ilvl w:val="0"/>
+                <w:numId w:val="1"/>
+              </w:numPr>
               <w:jc w:val="left"/>
               <w:cnfStyle w:val="000000100000" w:firstRow="0" w:lastRow="0" w:firstColumn="0" w:lastColumn="0" w:oddVBand="0" w:evenVBand="0" w:oddHBand="1" w:evenHBand="0" w:firstRowFirstColumn="0" w:firstRowLastColumn="0" w:lastRowFirstColumn="0" w:lastRowLastColumn="0"/>
               <w:rPr>
                 <w:lang w:val="en-US"/>
               </w:rPr>
             </w:pPr>
+            <w:r>
+              <w:rPr>
+                <w:lang w:val="en-US"/>
+              </w:rPr>
+              <w:t>Added a price field.  This price is the same for all seats for that show.</w:t>
+            </w:r>
+          </w:p>
+        </w:tc>
+      </w:tr>
+      <w:tr>
+        <w:trPr>
+          <w:cnfStyle w:val="000000010000" w:firstRow="0" w:lastRow="0" w:firstColumn="0" w:lastColumn="0" w:oddVBand="0" w:evenVBand="0" w:oddHBand="0" w:evenHBand="1" w:firstRowFirstColumn="0" w:firstRowLastColumn="0" w:lastRowFirstColumn="0" w:lastRowLastColumn="0"/>
+        </w:trPr>
+        <w:tc>
+          <w:tcPr>
+            <w:cnfStyle w:val="001000000000" w:firstRow="0" w:lastRow="0" w:firstColumn="1" w:lastColumn="0" w:oddVBand="0" w:evenVBand="0" w:oddHBand="0" w:evenHBand="0" w:firstRowFirstColumn="0" w:firstRowLastColumn="0" w:lastRowFirstColumn="0" w:lastRowLastColumn="0"/>
+            <w:tcW w:w="4785" w:type="dxa"/>
+          </w:tcPr>
+          <w:p>
+            <w:pPr>
+              <w:jc w:val="left"/>
+              <w:rPr>
+                <w:b w:val="0"/>
+                <w:lang w:val="en-US"/>
+              </w:rPr>
+            </w:pPr>
+            <w:r>
+              <w:rPr>
+                <w:b w:val="0"/>
+                <w:lang w:val="en-US"/>
+              </w:rPr>
+              <w:t xml:space="preserve">     </w:t>
+            </w:r>
+            <w:proofErr w:type="spellStart"/>
+            <w:r>
+              <w:rPr>
+                <w:b w:val="0"/>
+                <w:lang w:val="en-US"/>
+              </w:rPr>
+              <w:t>sortShowings</w:t>
+            </w:r>
+            <w:proofErr w:type="spellEnd"/>
+            <w:r>
+              <w:rPr>
+                <w:b w:val="0"/>
+                <w:lang w:val="en-US"/>
+              </w:rPr>
+              <w:t>()</w:t>
+            </w:r>
+          </w:p>
+        </w:tc>
+        <w:tc>
+          <w:tcPr>
+            <w:tcW w:w="4786" w:type="dxa"/>
+            <w:vAlign w:val="center"/>
+          </w:tcPr>
+          <w:p>
+            <w:pPr>
+              <w:pStyle w:val="ListParagraph"/>
+              <w:numPr>
+                <w:ilvl w:val="0"/>
+                <w:numId w:val="1"/>
+              </w:numPr>
+              <w:jc w:val="left"/>
+              <w:cnfStyle w:val="000000010000" w:firstRow="0" w:lastRow="0" w:firstColumn="0" w:lastColumn="0" w:oddVBand="0" w:evenVBand="0" w:oddHBand="0" w:evenHBand="1" w:firstRowFirstColumn="0" w:firstRowLastColumn="0" w:lastRowFirstColumn="0" w:lastRowLastColumn="0"/>
+              <w:rPr>
+                <w:lang w:val="en-US"/>
+              </w:rPr>
+            </w:pPr>
+            <w:r>
+              <w:rPr>
+                <w:lang w:val="en-US"/>
+              </w:rPr>
+              <w:t>Added this method to keep the showings in chronological order.</w:t>
+            </w:r>
+          </w:p>
+        </w:tc>
+      </w:tr>
+      <w:tr>
+        <w:trPr>
+          <w:cnfStyle w:val="000000100000" w:firstRow="0" w:lastRow="0" w:firstColumn="0" w:lastColumn="0" w:oddVBand="0" w:evenVBand="0" w:oddHBand="1" w:evenHBand="0" w:firstRowFirstColumn="0" w:firstRowLastColumn="0" w:lastRowFirstColumn="0" w:lastRowLastColumn="0"/>
+        </w:trPr>
+        <w:tc>
+          <w:tcPr>
+            <w:cnfStyle w:val="001000000000" w:firstRow="0" w:lastRow="0" w:firstColumn="1" w:lastColumn="0" w:oddVBand="0" w:evenVBand="0" w:oddHBand="0" w:evenHBand="0" w:firstRowFirstColumn="0" w:firstRowLastColumn="0" w:lastRowFirstColumn="0" w:lastRowLastColumn="0"/>
+            <w:tcW w:w="4785" w:type="dxa"/>
+          </w:tcPr>
+          <w:p>
+            <w:pPr>
+              <w:jc w:val="left"/>
+              <w:rPr>
+                <w:b w:val="0"/>
+                <w:lang w:val="en-US"/>
+              </w:rPr>
+            </w:pPr>
+            <w:r>
+              <w:rPr>
+                <w:b w:val="0"/>
+                <w:lang w:val="en-US"/>
+              </w:rPr>
+              <w:t xml:space="preserve">     </w:t>
+            </w:r>
+            <w:proofErr w:type="spellStart"/>
+            <w:r>
+              <w:rPr>
+                <w:b w:val="0"/>
+                <w:lang w:val="en-US"/>
+              </w:rPr>
+              <w:t>avgDistancePerCustomer</w:t>
+            </w:r>
+            <w:proofErr w:type="spellEnd"/>
+            <w:r>
+              <w:rPr>
+                <w:b w:val="0"/>
+                <w:lang w:val="en-US"/>
+              </w:rPr>
+              <w:t>()</w:t>
+            </w:r>
+          </w:p>
+        </w:tc>
+        <w:tc>
+          <w:tcPr>
+            <w:tcW w:w="4786" w:type="dxa"/>
+            <w:vAlign w:val="center"/>
+          </w:tcPr>
+          <w:p>
+            <w:pPr>
+              <w:pStyle w:val="ListParagraph"/>
+              <w:numPr>
+                <w:ilvl w:val="0"/>
+                <w:numId w:val="1"/>
+              </w:numPr>
+              <w:jc w:val="left"/>
+              <w:cnfStyle w:val="000000100000" w:firstRow="0" w:lastRow="0" w:firstColumn="0" w:lastColumn="0" w:oddVBand="0" w:evenVBand="0" w:oddHBand="1" w:evenHBand="0" w:firstRowFirstColumn="0" w:firstRowLastColumn="0" w:lastRowFirstColumn="0" w:lastRowLastColumn="0"/>
+              <w:rPr>
+                <w:lang w:val="en-US"/>
+              </w:rPr>
+            </w:pPr>
+            <w:r>
+              <w:rPr>
+                <w:lang w:val="en-US"/>
+              </w:rPr>
+              <w:t>Replaced the idea of finding the most common source for customer. Now, we just find the average distance a customer travels.</w:t>
+            </w:r>
+          </w:p>
+        </w:tc>
+      </w:tr>
+      <w:tr>
+        <w:trPr>
+          <w:cnfStyle w:val="000000010000" w:firstRow="0" w:lastRow="0" w:firstColumn="0" w:lastColumn="0" w:oddVBand="0" w:evenVBand="0" w:oddHBand="0" w:evenHBand="1" w:firstRowFirstColumn="0" w:firstRowLastColumn="0" w:lastRowFirstColumn="0" w:lastRowLastColumn="0"/>
+        </w:trPr>
+        <w:tc>
+          <w:tcPr>
+            <w:cnfStyle w:val="001000000000" w:firstRow="0" w:lastRow="0" w:firstColumn="1" w:lastColumn="0" w:oddVBand="0" w:evenVBand="0" w:oddHBand="0" w:evenHBand="0" w:firstRowFirstColumn="0" w:firstRowLastColumn="0" w:lastRowFirstColumn="0" w:lastRowLastColumn="0"/>
+            <w:tcW w:w="4785" w:type="dxa"/>
+            <w:vAlign w:val="center"/>
+          </w:tcPr>
+          <w:p>
+            <w:pPr>
+              <w:jc w:val="left"/>
+              <w:rPr>
+                <w:b w:val="0"/>
+                <w:lang w:val="en-US"/>
+              </w:rPr>
+            </w:pPr>
+            <w:r>
+              <w:rPr>
+                <w:b w:val="0"/>
+                <w:lang w:val="en-US"/>
+              </w:rPr>
+              <w:t>Time.java</w:t>
+            </w:r>
+          </w:p>
+        </w:tc>
+        <w:tc>
+          <w:tcPr>
+            <w:tcW w:w="4786" w:type="dxa"/>
+            <w:vAlign w:val="center"/>
+          </w:tcPr>
+          <w:p>
+            <w:pPr>
+              <w:pStyle w:val="ListParagraph"/>
+              <w:numPr>
+                <w:ilvl w:val="0"/>
+                <w:numId w:val="1"/>
+              </w:numPr>
+              <w:jc w:val="left"/>
+              <w:cnfStyle w:val="000000010000" w:firstRow="0" w:lastRow="0" w:firstColumn="0" w:lastColumn="0" w:oddVBand="0" w:evenVBand="0" w:oddHBand="0" w:evenHBand="1" w:firstRowFirstColumn="0" w:firstRowLastColumn="0" w:lastRowFirstColumn="0" w:lastRowLastColumn="0"/>
+              <w:rPr>
+                <w:lang w:val="en-US"/>
+              </w:rPr>
+            </w:pPr>
+            <w:r>
+              <w:rPr>
+                <w:lang w:val="en-US"/>
+              </w:rPr>
+              <w:t xml:space="preserve">Added this class because the </w:t>
+            </w:r>
+            <w:r>
+              <w:rPr>
+                <w:lang w:val="en-US"/>
+              </w:rPr>
+              <w:t>Time</w:t>
+            </w:r>
+            <w:r>
+              <w:rPr>
+                <w:lang w:val="en-US"/>
+              </w:rPr>
+              <w:t xml:space="preserve"> class in the Java API was too troublesome.</w:t>
+            </w:r>
           </w:p>
         </w:tc>
       </w:tr>
@@ -748,6 +951,8 @@
           <w:lang w:val="en-US"/>
         </w:rPr>
       </w:pPr>
+      <w:bookmarkStart w:id="0" w:name="_GoBack"/>
+      <w:bookmarkEnd w:id="0"/>
     </w:p>
     <w:sectPr>
       <w:pgSz w:w="11906" w:h="16838"/>
@@ -766,7 +971,7 @@
   <w:abstractNum w:abstractNumId="0">
     <w:nsid w:val="0B9B6CC5"/>
     <w:multiLevelType w:val="hybridMultilevel"/>
-    <w:tmpl w:val="32E25B78"/>
+    <w:tmpl w:val="72968610"/>
     <w:lvl w:ilvl="0" w:tplc="04190001">
       <w:start w:val="1"/>
       <w:numFmt w:val="bullet"/>

</xml_diff>

<commit_message>
More updates. Also, the database class has been updated with credentials for Mamp on Mac OS X Lion.
</commit_message>
<xml_diff>
--- a/Documentation/Design Change Document.docx
+++ b/Documentation/Design Change Document.docx
@@ -234,7 +234,7 @@
                     </pic:cNvPicPr>
                   </pic:nvPicPr>
                   <pic:blipFill>
-                    <a:blip r:embed="rId6">
+                    <a:blip r:embed="rId7">
                       <a:extLst>
                         <a:ext uri="{28A0092B-C50C-407E-A947-70E740481C1C}">
                           <a14:useLocalDpi xmlns:a14="http://schemas.microsoft.com/office/drawing/2010/main" val="0"/>
@@ -431,90 +431,130 @@
           <w:lang w:val="en-CA"/>
         </w:rPr>
       </w:pPr>
-      <w:r>
+    </w:p>
+    <w:p>
+      <w:pPr>
+        <w:spacing w:line="480" w:lineRule="auto"/>
+        <w:jc w:val="right"/>
         <w:rPr>
           <w:sz w:val="24"/>
           <w:szCs w:val="24"/>
           <w:lang w:val="en-CA"/>
         </w:rPr>
-        <w:t>Zachary Seguin and Jonathan Tan</w:t>
-      </w:r>
-    </w:p>
-    <w:p>
-      <w:pPr>
-        <w:spacing w:line="480" w:lineRule="auto"/>
-        <w:jc w:val="right"/>
+      </w:pPr>
+      <w:r>
         <w:rPr>
           <w:sz w:val="24"/>
           <w:szCs w:val="24"/>
           <w:lang w:val="en-CA"/>
         </w:rPr>
-      </w:pPr>
-      <w:r>
+        <w:t>Zachary Seguin and Jonathan Tan</w:t>
+      </w:r>
+    </w:p>
+    <w:p>
+      <w:pPr>
+        <w:spacing w:line="480" w:lineRule="auto"/>
+        <w:jc w:val="right"/>
         <w:rPr>
           <w:sz w:val="24"/>
           <w:szCs w:val="24"/>
           <w:lang w:val="en-CA"/>
         </w:rPr>
-        <w:t>Mrs. Manning</w:t>
-      </w:r>
-    </w:p>
-    <w:p>
-      <w:pPr>
-        <w:spacing w:line="480" w:lineRule="auto"/>
-        <w:jc w:val="right"/>
+      </w:pPr>
+      <w:r>
         <w:rPr>
           <w:sz w:val="24"/>
           <w:szCs w:val="24"/>
           <w:lang w:val="en-CA"/>
         </w:rPr>
-      </w:pPr>
-      <w:r>
+        <w:t>Mrs. Manning</w:t>
+      </w:r>
+    </w:p>
+    <w:p>
+      <w:pPr>
+        <w:spacing w:line="480" w:lineRule="auto"/>
+        <w:jc w:val="right"/>
         <w:rPr>
           <w:sz w:val="24"/>
           <w:szCs w:val="24"/>
           <w:lang w:val="en-CA"/>
         </w:rPr>
-        <w:t>Tuesday, May 15</w:t>
-      </w:r>
+      </w:pPr>
       <w:r>
         <w:rPr>
           <w:sz w:val="24"/>
           <w:szCs w:val="24"/>
           <w:lang w:val="en-CA"/>
         </w:rPr>
-        <w:t>, 2012</w:t>
-      </w:r>
-    </w:p>
-    <w:p>
-      <w:pPr>
-        <w:spacing w:line="480" w:lineRule="auto"/>
-        <w:jc w:val="right"/>
+        <w:fldChar w:fldCharType="begin"/>
+      </w:r>
+      <w:r>
         <w:rPr>
           <w:sz w:val="24"/>
           <w:szCs w:val="24"/>
           <w:lang w:val="en-CA"/>
         </w:rPr>
-      </w:pPr>
+        <w:instrText xml:space="preserve"> DATE \@ "dddd, MMMM d, yyyy" </w:instrText>
+      </w:r>
       <w:r>
         <w:rPr>
           <w:sz w:val="24"/>
           <w:szCs w:val="24"/>
           <w:lang w:val="en-CA"/>
         </w:rPr>
-        <w:t>ICS 4U1</w:t>
-      </w:r>
-    </w:p>
-    <w:p>
-      <w:pPr>
-        <w:spacing w:line="480" w:lineRule="auto"/>
-        <w:jc w:val="right"/>
-        <w:rPr>
+        <w:fldChar w:fldCharType="separate"/>
+      </w:r>
+      <w:r>
+        <w:rPr>
+          <w:noProof/>
           <w:sz w:val="24"/>
           <w:szCs w:val="24"/>
           <w:lang w:val="en-CA"/>
         </w:rPr>
-      </w:pPr>
+        <w:t>Friday, June 15, 2012</w:t>
+      </w:r>
+      <w:r>
+        <w:rPr>
+          <w:sz w:val="24"/>
+          <w:szCs w:val="24"/>
+          <w:lang w:val="en-CA"/>
+        </w:rPr>
+        <w:fldChar w:fldCharType="end"/>
+      </w:r>
+    </w:p>
+    <w:p>
+      <w:pPr>
+        <w:spacing w:line="480" w:lineRule="auto"/>
+        <w:jc w:val="right"/>
+        <w:rPr>
+          <w:sz w:val="24"/>
+          <w:szCs w:val="24"/>
+          <w:lang w:val="en-CA"/>
+        </w:rPr>
+      </w:pPr>
+      <w:r>
+        <w:rPr>
+          <w:sz w:val="24"/>
+          <w:szCs w:val="24"/>
+          <w:lang w:val="en-CA"/>
+        </w:rPr>
+        <w:t>ICS 4U1</w:t>
+      </w:r>
+    </w:p>
+    <w:p>
+      <w:pPr>
+        <w:pStyle w:val="Heading2"/>
+        <w:rPr>
+          <w:lang w:val="en-CA"/>
+        </w:rPr>
+      </w:pPr>
+      <w:r>
+        <w:rPr>
+          <w:lang w:val="en-CA"/>
+        </w:rPr>
+        <w:lastRenderedPageBreak/>
+        <w:t>Design Change Table</w:t>
+      </w:r>
     </w:p>
     <w:tbl>
       <w:tblPr>
@@ -549,7 +589,6 @@
                 <w:sz w:val="22"/>
                 <w:lang w:val="en-US"/>
               </w:rPr>
-              <w:lastRenderedPageBreak/>
               <w:t>Name of Class, Field, or Method</w:t>
             </w:r>
           </w:p>
@@ -640,22 +679,20 @@
           <w:tcPr>
             <w:cnfStyle w:val="001000000000" w:firstRow="0" w:lastRow="0" w:firstColumn="1" w:lastColumn="0" w:oddVBand="0" w:evenVBand="0" w:oddHBand="0" w:evenHBand="0" w:firstRowFirstColumn="0" w:firstRowLastColumn="0" w:lastRowFirstColumn="0" w:lastRowLastColumn="0"/>
             <w:tcW w:w="4785" w:type="dxa"/>
-            <w:vAlign w:val="center"/>
-          </w:tcPr>
-          <w:p>
-            <w:pPr>
-              <w:jc w:val="left"/>
+          </w:tcPr>
+          <w:p>
+            <w:pPr>
+              <w:jc w:val="left"/>
+              <w:rPr>
+                <w:lang w:val="en-US"/>
+              </w:rPr>
+            </w:pPr>
+            <w:r>
               <w:rPr>
                 <w:b w:val="0"/>
                 <w:lang w:val="en-US"/>
               </w:rPr>
-            </w:pPr>
-            <w:r>
-              <w:rPr>
-                <w:b w:val="0"/>
-                <w:lang w:val="en-US"/>
-              </w:rPr>
-              <w:t>Date.java</w:t>
+              <w:t xml:space="preserve">     normalize()</w:t>
             </w:r>
           </w:p>
         </w:tc>
@@ -681,7 +718,7 @@
               <w:rPr>
                 <w:lang w:val="en-US"/>
               </w:rPr>
-              <w:t>Added this class because the Date class in the Java API was too troublesome.</w:t>
+              <w:t>This method offers a different String representation of the address, one which is more standard.  This is useful for output as well as the geo-location features.</w:t>
             </w:r>
           </w:p>
         </w:tc>
@@ -709,7 +746,7 @@
                 <w:b w:val="0"/>
                 <w:lang w:val="en-US"/>
               </w:rPr>
-              <w:t>Show.java</w:t>
+              <w:t>Date.java</w:t>
             </w:r>
           </w:p>
         </w:tc>
@@ -735,7 +772,7 @@
               <w:rPr>
                 <w:lang w:val="en-US"/>
               </w:rPr>
-              <w:t>Added a price field.  This price is the same for all seats for that show.</w:t>
+              <w:t>Added this class because the Date class in the Java API was too troublesome.</w:t>
             </w:r>
           </w:p>
         </w:tc>
@@ -748,6 +785,7 @@
           <w:tcPr>
             <w:cnfStyle w:val="001000000000" w:firstRow="0" w:lastRow="0" w:firstColumn="1" w:lastColumn="0" w:oddVBand="0" w:evenVBand="0" w:oddHBand="0" w:evenHBand="0" w:firstRowFirstColumn="0" w:firstRowLastColumn="0" w:lastRowFirstColumn="0" w:lastRowLastColumn="0"/>
             <w:tcW w:w="4785" w:type="dxa"/>
+            <w:vAlign w:val="center"/>
           </w:tcPr>
           <w:p>
             <w:pPr>
@@ -762,23 +800,7 @@
                 <w:b w:val="0"/>
                 <w:lang w:val="en-US"/>
               </w:rPr>
-              <w:t xml:space="preserve">     </w:t>
-            </w:r>
-            <w:proofErr w:type="spellStart"/>
-            <w:r>
-              <w:rPr>
-                <w:b w:val="0"/>
-                <w:lang w:val="en-US"/>
-              </w:rPr>
-              <w:t>sortShowings</w:t>
-            </w:r>
-            <w:proofErr w:type="spellEnd"/>
-            <w:r>
-              <w:rPr>
-                <w:b w:val="0"/>
-                <w:lang w:val="en-US"/>
-              </w:rPr>
-              <w:t>()</w:t>
+              <w:t>Show.java</w:t>
             </w:r>
           </w:p>
         </w:tc>
@@ -804,7 +826,27 @@
               <w:rPr>
                 <w:lang w:val="en-US"/>
               </w:rPr>
-              <w:t>Added this method to keep the showings in chronological order.</w:t>
+              <w:t>Added a price field.  This price is the same for all seats for that show.</w:t>
+            </w:r>
+          </w:p>
+          <w:p>
+            <w:pPr>
+              <w:pStyle w:val="ListParagraph"/>
+              <w:numPr>
+                <w:ilvl w:val="0"/>
+                <w:numId w:val="1"/>
+              </w:numPr>
+              <w:jc w:val="left"/>
+              <w:cnfStyle w:val="000000010000" w:firstRow="0" w:lastRow="0" w:firstColumn="0" w:lastColumn="0" w:oddVBand="0" w:evenVBand="0" w:oddHBand="0" w:evenHBand="1" w:firstRowFirstColumn="0" w:firstRowLastColumn="0" w:lastRowFirstColumn="0" w:lastRowLastColumn="0"/>
+              <w:rPr>
+                <w:lang w:val="en-US"/>
+              </w:rPr>
+            </w:pPr>
+            <w:r>
+              <w:rPr>
+                <w:lang w:val="en-US"/>
+              </w:rPr>
+              <w:t>Added ID field.</w:t>
             </w:r>
           </w:p>
         </w:tc>
@@ -839,7 +881,7 @@
                 <w:b w:val="0"/>
                 <w:lang w:val="en-US"/>
               </w:rPr>
-              <w:t>avgDistancePerCustomer</w:t>
+              <w:t>sortShowings</w:t>
             </w:r>
             <w:proofErr w:type="spellEnd"/>
             <w:r>
@@ -873,7 +915,7 @@
               <w:rPr>
                 <w:lang w:val="en-US"/>
               </w:rPr>
-              <w:t>Replaced the idea of finding the most common source for customer. Now, we just find the average distance a customer travels.</w:t>
+              <w:t>Added this method to keep the showings in chronological order.</w:t>
             </w:r>
           </w:p>
         </w:tc>
@@ -886,7 +928,6 @@
           <w:tcPr>
             <w:cnfStyle w:val="001000000000" w:firstRow="0" w:lastRow="0" w:firstColumn="1" w:lastColumn="0" w:oddVBand="0" w:evenVBand="0" w:oddHBand="0" w:evenHBand="0" w:firstRowFirstColumn="0" w:firstRowLastColumn="0" w:lastRowFirstColumn="0" w:lastRowLastColumn="0"/>
             <w:tcW w:w="4785" w:type="dxa"/>
-            <w:vAlign w:val="center"/>
           </w:tcPr>
           <w:p>
             <w:pPr>
@@ -901,7 +942,23 @@
                 <w:b w:val="0"/>
                 <w:lang w:val="en-US"/>
               </w:rPr>
-              <w:t>Time.java</w:t>
+              <w:t xml:space="preserve">     </w:t>
+            </w:r>
+            <w:proofErr w:type="spellStart"/>
+            <w:r>
+              <w:rPr>
+                <w:b w:val="0"/>
+                <w:lang w:val="en-US"/>
+              </w:rPr>
+              <w:t>avgDistancePerCustomer</w:t>
+            </w:r>
+            <w:proofErr w:type="spellEnd"/>
+            <w:r>
+              <w:rPr>
+                <w:b w:val="0"/>
+                <w:lang w:val="en-US"/>
+              </w:rPr>
+              <w:t>()</w:t>
             </w:r>
           </w:p>
         </w:tc>
@@ -927,19 +984,503 @@
               <w:rPr>
                 <w:lang w:val="en-US"/>
               </w:rPr>
-              <w:t xml:space="preserve">Added this class because the </w:t>
-            </w:r>
-            <w:r>
-              <w:rPr>
-                <w:lang w:val="en-US"/>
-              </w:rPr>
-              <w:t>Time</w:t>
-            </w:r>
-            <w:r>
-              <w:rPr>
-                <w:lang w:val="en-US"/>
-              </w:rPr>
-              <w:t xml:space="preserve"> class in the Java API was too troublesome.</w:t>
+              <w:t>Replaced the idea of finding the most common source for customer. Now, we just find the average distance a customer travels.</w:t>
+            </w:r>
+          </w:p>
+        </w:tc>
+      </w:tr>
+      <w:tr>
+        <w:trPr>
+          <w:cnfStyle w:val="000000100000" w:firstRow="0" w:lastRow="0" w:firstColumn="0" w:lastColumn="0" w:oddVBand="0" w:evenVBand="0" w:oddHBand="1" w:evenHBand="0" w:firstRowFirstColumn="0" w:firstRowLastColumn="0" w:lastRowFirstColumn="0" w:lastRowLastColumn="0"/>
+        </w:trPr>
+        <w:tc>
+          <w:tcPr>
+            <w:cnfStyle w:val="001000000000" w:firstRow="0" w:lastRow="0" w:firstColumn="1" w:lastColumn="0" w:oddVBand="0" w:evenVBand="0" w:oddHBand="0" w:evenHBand="0" w:firstRowFirstColumn="0" w:firstRowLastColumn="0" w:lastRowFirstColumn="0" w:lastRowLastColumn="0"/>
+            <w:tcW w:w="4785" w:type="dxa"/>
+            <w:vAlign w:val="center"/>
+          </w:tcPr>
+          <w:p>
+            <w:pPr>
+              <w:jc w:val="left"/>
+              <w:rPr>
+                <w:b w:val="0"/>
+                <w:lang w:val="en-US"/>
+              </w:rPr>
+            </w:pPr>
+            <w:r>
+              <w:rPr>
+                <w:b w:val="0"/>
+                <w:lang w:val="en-US"/>
+              </w:rPr>
+              <w:t>Time.java</w:t>
+            </w:r>
+          </w:p>
+        </w:tc>
+        <w:tc>
+          <w:tcPr>
+            <w:tcW w:w="4786" w:type="dxa"/>
+            <w:vAlign w:val="center"/>
+          </w:tcPr>
+          <w:p>
+            <w:pPr>
+              <w:pStyle w:val="ListParagraph"/>
+              <w:numPr>
+                <w:ilvl w:val="0"/>
+                <w:numId w:val="1"/>
+              </w:numPr>
+              <w:jc w:val="left"/>
+              <w:cnfStyle w:val="000000100000" w:firstRow="0" w:lastRow="0" w:firstColumn="0" w:lastColumn="0" w:oddVBand="0" w:evenVBand="0" w:oddHBand="1" w:evenHBand="0" w:firstRowFirstColumn="0" w:firstRowLastColumn="0" w:lastRowFirstColumn="0" w:lastRowLastColumn="0"/>
+              <w:rPr>
+                <w:lang w:val="en-US"/>
+              </w:rPr>
+            </w:pPr>
+            <w:r>
+              <w:rPr>
+                <w:lang w:val="en-US"/>
+              </w:rPr>
+              <w:t>Added this class because the Time class in the Java API was too troublesome.</w:t>
+            </w:r>
+          </w:p>
+        </w:tc>
+      </w:tr>
+      <w:tr>
+        <w:trPr>
+          <w:cnfStyle w:val="000000010000" w:firstRow="0" w:lastRow="0" w:firstColumn="0" w:lastColumn="0" w:oddVBand="0" w:evenVBand="0" w:oddHBand="0" w:evenHBand="1" w:firstRowFirstColumn="0" w:firstRowLastColumn="0" w:lastRowFirstColumn="0" w:lastRowLastColumn="0"/>
+        </w:trPr>
+        <w:tc>
+          <w:tcPr>
+            <w:cnfStyle w:val="001000000000" w:firstRow="0" w:lastRow="0" w:firstColumn="1" w:lastColumn="0" w:oddVBand="0" w:evenVBand="0" w:oddHBand="0" w:evenHBand="0" w:firstRowFirstColumn="0" w:firstRowLastColumn="0" w:lastRowFirstColumn="0" w:lastRowLastColumn="0"/>
+            <w:tcW w:w="4785" w:type="dxa"/>
+            <w:vAlign w:val="center"/>
+          </w:tcPr>
+          <w:p>
+            <w:pPr>
+              <w:jc w:val="left"/>
+              <w:rPr>
+                <w:b w:val="0"/>
+                <w:lang w:val="en-US"/>
+              </w:rPr>
+            </w:pPr>
+            <w:r>
+              <w:rPr>
+                <w:b w:val="0"/>
+                <w:lang w:val="en-US"/>
+              </w:rPr>
+              <w:t>User.java</w:t>
+            </w:r>
+          </w:p>
+        </w:tc>
+        <w:tc>
+          <w:tcPr>
+            <w:tcW w:w="4786" w:type="dxa"/>
+            <w:vAlign w:val="center"/>
+          </w:tcPr>
+          <w:p>
+            <w:pPr>
+              <w:pStyle w:val="ListParagraph"/>
+              <w:numPr>
+                <w:ilvl w:val="0"/>
+                <w:numId w:val="1"/>
+              </w:numPr>
+              <w:jc w:val="left"/>
+              <w:cnfStyle w:val="000000010000" w:firstRow="0" w:lastRow="0" w:firstColumn="0" w:lastColumn="0" w:oddVBand="0" w:evenVBand="0" w:oddHBand="0" w:evenHBand="1" w:firstRowFirstColumn="0" w:firstRowLastColumn="0" w:lastRowFirstColumn="0" w:lastRowLastColumn="0"/>
+              <w:rPr>
+                <w:lang w:val="en-US"/>
+              </w:rPr>
+            </w:pPr>
+            <w:r>
+              <w:rPr>
+                <w:lang w:val="en-US"/>
+              </w:rPr>
+              <w:t>Changed the password field to a byte array in order to encrypt it.</w:t>
+            </w:r>
+          </w:p>
+          <w:p>
+            <w:pPr>
+              <w:pStyle w:val="ListParagraph"/>
+              <w:numPr>
+                <w:ilvl w:val="0"/>
+                <w:numId w:val="1"/>
+              </w:numPr>
+              <w:jc w:val="left"/>
+              <w:cnfStyle w:val="000000010000" w:firstRow="0" w:lastRow="0" w:firstColumn="0" w:lastColumn="0" w:oddVBand="0" w:evenVBand="0" w:oddHBand="0" w:evenHBand="1" w:firstRowFirstColumn="0" w:firstRowLastColumn="0" w:lastRowFirstColumn="0" w:lastRowLastColumn="0"/>
+              <w:rPr>
+                <w:lang w:val="en-US"/>
+              </w:rPr>
+            </w:pPr>
+            <w:r>
+              <w:rPr>
+                <w:lang w:val="en-US"/>
+              </w:rPr>
+              <w:t>Added ID field</w:t>
+            </w:r>
+          </w:p>
+        </w:tc>
+      </w:tr>
+      <w:tr>
+        <w:trPr>
+          <w:cnfStyle w:val="000000100000" w:firstRow="0" w:lastRow="0" w:firstColumn="0" w:lastColumn="0" w:oddVBand="0" w:evenVBand="0" w:oddHBand="1" w:evenHBand="0" w:firstRowFirstColumn="0" w:firstRowLastColumn="0" w:lastRowFirstColumn="0" w:lastRowLastColumn="0"/>
+        </w:trPr>
+        <w:tc>
+          <w:tcPr>
+            <w:cnfStyle w:val="001000000000" w:firstRow="0" w:lastRow="0" w:firstColumn="1" w:lastColumn="0" w:oddVBand="0" w:evenVBand="0" w:oddHBand="0" w:evenHBand="0" w:firstRowFirstColumn="0" w:firstRowLastColumn="0" w:lastRowFirstColumn="0" w:lastRowLastColumn="0"/>
+            <w:tcW w:w="4785" w:type="dxa"/>
+            <w:vAlign w:val="center"/>
+          </w:tcPr>
+          <w:p>
+            <w:pPr>
+              <w:jc w:val="left"/>
+              <w:rPr>
+                <w:b w:val="0"/>
+                <w:lang w:val="en-US"/>
+              </w:rPr>
+            </w:pPr>
+            <w:r>
+              <w:rPr>
+                <w:b w:val="0"/>
+                <w:lang w:val="en-US"/>
+              </w:rPr>
+              <w:t>PasswordEncryption</w:t>
+            </w:r>
+            <w:r>
+              <w:rPr>
+                <w:b w:val="0"/>
+                <w:lang w:val="en-US"/>
+              </w:rPr>
+              <w:t>.java</w:t>
+            </w:r>
+          </w:p>
+        </w:tc>
+        <w:tc>
+          <w:tcPr>
+            <w:tcW w:w="4786" w:type="dxa"/>
+            <w:vAlign w:val="center"/>
+          </w:tcPr>
+          <w:p>
+            <w:pPr>
+              <w:pStyle w:val="ListParagraph"/>
+              <w:numPr>
+                <w:ilvl w:val="0"/>
+                <w:numId w:val="1"/>
+              </w:numPr>
+              <w:jc w:val="left"/>
+              <w:cnfStyle w:val="000000100000" w:firstRow="0" w:lastRow="0" w:firstColumn="0" w:lastColumn="0" w:oddVBand="0" w:evenVBand="0" w:oddHBand="1" w:evenHBand="0" w:firstRowFirstColumn="0" w:firstRowLastColumn="0" w:lastRowFirstColumn="0" w:lastRowLastColumn="0"/>
+              <w:rPr>
+                <w:lang w:val="en-US"/>
+              </w:rPr>
+            </w:pPr>
+            <w:r>
+              <w:rPr>
+                <w:lang w:val="en-US"/>
+              </w:rPr>
+              <w:t xml:space="preserve">Using the </w:t>
+            </w:r>
+            <w:proofErr w:type="spellStart"/>
+            <w:proofErr w:type="gramStart"/>
+            <w:r>
+              <w:rPr>
+                <w:lang w:val="en-US"/>
+              </w:rPr>
+              <w:t>hashPassword</w:t>
+            </w:r>
+            <w:proofErr w:type="spellEnd"/>
+            <w:r>
+              <w:rPr>
+                <w:lang w:val="en-US"/>
+              </w:rPr>
+              <w:t>(</w:t>
+            </w:r>
+            <w:proofErr w:type="gramEnd"/>
+            <w:r>
+              <w:rPr>
+                <w:lang w:val="en-US"/>
+              </w:rPr>
+              <w:t>) method, the user’s password is salted (combined) with their password, then hashed using MD5 to make the password secure and unreadable to human eyes.</w:t>
+            </w:r>
+          </w:p>
+        </w:tc>
+      </w:tr>
+      <w:tr>
+        <w:trPr>
+          <w:cnfStyle w:val="000000010000" w:firstRow="0" w:lastRow="0" w:firstColumn="0" w:lastColumn="0" w:oddVBand="0" w:evenVBand="0" w:oddHBand="0" w:evenHBand="1" w:firstRowFirstColumn="0" w:firstRowLastColumn="0" w:lastRowFirstColumn="0" w:lastRowLastColumn="0"/>
+        </w:trPr>
+        <w:tc>
+          <w:tcPr>
+            <w:cnfStyle w:val="001000000000" w:firstRow="0" w:lastRow="0" w:firstColumn="1" w:lastColumn="0" w:oddVBand="0" w:evenVBand="0" w:oddHBand="0" w:evenHBand="0" w:firstRowFirstColumn="0" w:firstRowLastColumn="0" w:lastRowFirstColumn="0" w:lastRowLastColumn="0"/>
+            <w:tcW w:w="4785" w:type="dxa"/>
+            <w:vAlign w:val="center"/>
+          </w:tcPr>
+          <w:p>
+            <w:pPr>
+              <w:jc w:val="left"/>
+              <w:rPr>
+                <w:b w:val="0"/>
+                <w:lang w:val="en-US"/>
+              </w:rPr>
+            </w:pPr>
+            <w:r>
+              <w:rPr>
+                <w:b w:val="0"/>
+                <w:lang w:val="en-US"/>
+              </w:rPr>
+              <w:t>Session</w:t>
+            </w:r>
+            <w:r>
+              <w:rPr>
+                <w:b w:val="0"/>
+                <w:lang w:val="en-US"/>
+              </w:rPr>
+              <w:t>.java</w:t>
+            </w:r>
+          </w:p>
+        </w:tc>
+        <w:tc>
+          <w:tcPr>
+            <w:tcW w:w="4786" w:type="dxa"/>
+            <w:vAlign w:val="center"/>
+          </w:tcPr>
+          <w:p>
+            <w:pPr>
+              <w:pStyle w:val="ListParagraph"/>
+              <w:numPr>
+                <w:ilvl w:val="0"/>
+                <w:numId w:val="1"/>
+              </w:numPr>
+              <w:jc w:val="left"/>
+              <w:cnfStyle w:val="000000010000" w:firstRow="0" w:lastRow="0" w:firstColumn="0" w:lastColumn="0" w:oddVBand="0" w:evenVBand="0" w:oddHBand="0" w:evenHBand="1" w:firstRowFirstColumn="0" w:firstRowLastColumn="0" w:lastRowFirstColumn="0" w:lastRowLastColumn="0"/>
+              <w:rPr>
+                <w:lang w:val="en-US"/>
+              </w:rPr>
+            </w:pPr>
+            <w:r>
+              <w:rPr>
+                <w:lang w:val="en-US"/>
+              </w:rPr>
+              <w:t>Controls the user’s session:</w:t>
+            </w:r>
+          </w:p>
+          <w:p>
+            <w:pPr>
+              <w:pStyle w:val="ListParagraph"/>
+              <w:numPr>
+                <w:ilvl w:val="1"/>
+                <w:numId w:val="1"/>
+              </w:numPr>
+              <w:jc w:val="left"/>
+              <w:cnfStyle w:val="000000010000" w:firstRow="0" w:lastRow="0" w:firstColumn="0" w:lastColumn="0" w:oddVBand="0" w:evenVBand="0" w:oddHBand="0" w:evenHBand="1" w:firstRowFirstColumn="0" w:firstRowLastColumn="0" w:lastRowFirstColumn="0" w:lastRowLastColumn="0"/>
+              <w:rPr>
+                <w:lang w:val="en-US"/>
+              </w:rPr>
+            </w:pPr>
+            <w:r>
+              <w:rPr>
+                <w:lang w:val="en-US"/>
+              </w:rPr>
+              <w:t>Identifies the user that is currently logged in.</w:t>
+            </w:r>
+          </w:p>
+          <w:p>
+            <w:pPr>
+              <w:pStyle w:val="ListParagraph"/>
+              <w:numPr>
+                <w:ilvl w:val="1"/>
+                <w:numId w:val="1"/>
+              </w:numPr>
+              <w:jc w:val="left"/>
+              <w:cnfStyle w:val="000000010000" w:firstRow="0" w:lastRow="0" w:firstColumn="0" w:lastColumn="0" w:oddVBand="0" w:evenVBand="0" w:oddHBand="0" w:evenHBand="1" w:firstRowFirstColumn="0" w:firstRowLastColumn="0" w:lastRowFirstColumn="0" w:lastRowLastColumn="0"/>
+              <w:rPr>
+                <w:lang w:val="en-US"/>
+              </w:rPr>
+            </w:pPr>
+            <w:r>
+              <w:rPr>
+                <w:lang w:val="en-US"/>
+              </w:rPr>
+              <w:t>Controls log in/log out</w:t>
+            </w:r>
+          </w:p>
+          <w:p>
+            <w:pPr>
+              <w:pStyle w:val="ListParagraph"/>
+              <w:numPr>
+                <w:ilvl w:val="1"/>
+                <w:numId w:val="1"/>
+              </w:numPr>
+              <w:jc w:val="left"/>
+              <w:cnfStyle w:val="000000010000" w:firstRow="0" w:lastRow="0" w:firstColumn="0" w:lastColumn="0" w:oddVBand="0" w:evenVBand="0" w:oddHBand="0" w:evenHBand="1" w:firstRowFirstColumn="0" w:firstRowLastColumn="0" w:lastRowFirstColumn="0" w:lastRowLastColumn="0"/>
+              <w:rPr>
+                <w:lang w:val="en-US"/>
+              </w:rPr>
+            </w:pPr>
+            <w:r>
+              <w:rPr>
+                <w:lang w:val="en-US"/>
+              </w:rPr>
+              <w:t>Closes any open windows when the user logs out.</w:t>
+            </w:r>
+          </w:p>
+        </w:tc>
+      </w:tr>
+      <w:tr>
+        <w:trPr>
+          <w:cnfStyle w:val="000000100000" w:firstRow="0" w:lastRow="0" w:firstColumn="0" w:lastColumn="0" w:oddVBand="0" w:evenVBand="0" w:oddHBand="1" w:evenHBand="0" w:firstRowFirstColumn="0" w:firstRowLastColumn="0" w:lastRowFirstColumn="0" w:lastRowLastColumn="0"/>
+        </w:trPr>
+        <w:tc>
+          <w:tcPr>
+            <w:cnfStyle w:val="001000000000" w:firstRow="0" w:lastRow="0" w:firstColumn="1" w:lastColumn="0" w:oddVBand="0" w:evenVBand="0" w:oddHBand="0" w:evenHBand="0" w:firstRowFirstColumn="0" w:firstRowLastColumn="0" w:lastRowFirstColumn="0" w:lastRowLastColumn="0"/>
+            <w:tcW w:w="4785" w:type="dxa"/>
+            <w:vAlign w:val="center"/>
+          </w:tcPr>
+          <w:p>
+            <w:pPr>
+              <w:jc w:val="left"/>
+              <w:rPr>
+                <w:b w:val="0"/>
+                <w:lang w:val="en-US"/>
+              </w:rPr>
+            </w:pPr>
+            <w:proofErr w:type="spellStart"/>
+            <w:r>
+              <w:rPr>
+                <w:b w:val="0"/>
+                <w:lang w:val="en-US"/>
+              </w:rPr>
+              <w:t>Show.jva</w:t>
+            </w:r>
+            <w:proofErr w:type="spellEnd"/>
+          </w:p>
+        </w:tc>
+        <w:tc>
+          <w:tcPr>
+            <w:tcW w:w="4786" w:type="dxa"/>
+            <w:vAlign w:val="center"/>
+          </w:tcPr>
+          <w:p>
+            <w:pPr>
+              <w:pStyle w:val="ListParagraph"/>
+              <w:numPr>
+                <w:ilvl w:val="0"/>
+                <w:numId w:val="1"/>
+              </w:numPr>
+              <w:jc w:val="left"/>
+              <w:cnfStyle w:val="000000100000" w:firstRow="0" w:lastRow="0" w:firstColumn="0" w:lastColumn="0" w:oddVBand="0" w:evenVBand="0" w:oddHBand="1" w:evenHBand="0" w:firstRowFirstColumn="0" w:firstRowLastColumn="0" w:lastRowFirstColumn="0" w:lastRowLastColumn="0"/>
+              <w:rPr>
+                <w:lang w:val="en-US"/>
+              </w:rPr>
+            </w:pPr>
+            <w:r>
+              <w:rPr>
+                <w:lang w:val="en-US"/>
+              </w:rPr>
+              <w:t>Added ID field</w:t>
+            </w:r>
+          </w:p>
+        </w:tc>
+      </w:tr>
+      <w:tr>
+        <w:trPr>
+          <w:cnfStyle w:val="000000010000" w:firstRow="0" w:lastRow="0" w:firstColumn="0" w:lastColumn="0" w:oddVBand="0" w:evenVBand="0" w:oddHBand="0" w:evenHBand="1" w:firstRowFirstColumn="0" w:firstRowLastColumn="0" w:lastRowFirstColumn="0" w:lastRowLastColumn="0"/>
+        </w:trPr>
+        <w:tc>
+          <w:tcPr>
+            <w:cnfStyle w:val="001000000000" w:firstRow="0" w:lastRow="0" w:firstColumn="1" w:lastColumn="0" w:oddVBand="0" w:evenVBand="0" w:oddHBand="0" w:evenHBand="0" w:firstRowFirstColumn="0" w:firstRowLastColumn="0" w:lastRowFirstColumn="0" w:lastRowLastColumn="0"/>
+            <w:tcW w:w="4785" w:type="dxa"/>
+            <w:vAlign w:val="center"/>
+          </w:tcPr>
+          <w:p>
+            <w:pPr>
+              <w:jc w:val="left"/>
+              <w:rPr>
+                <w:b w:val="0"/>
+                <w:lang w:val="en-US"/>
+              </w:rPr>
+            </w:pPr>
+            <w:r>
+              <w:rPr>
+                <w:b w:val="0"/>
+                <w:lang w:val="en-US"/>
+              </w:rPr>
+              <w:t>Showing.java</w:t>
+            </w:r>
+          </w:p>
+        </w:tc>
+        <w:tc>
+          <w:tcPr>
+            <w:tcW w:w="4786" w:type="dxa"/>
+            <w:vAlign w:val="center"/>
+          </w:tcPr>
+          <w:p>
+            <w:pPr>
+              <w:pStyle w:val="ListParagraph"/>
+              <w:numPr>
+                <w:ilvl w:val="0"/>
+                <w:numId w:val="1"/>
+              </w:numPr>
+              <w:jc w:val="left"/>
+              <w:cnfStyle w:val="000000010000" w:firstRow="0" w:lastRow="0" w:firstColumn="0" w:lastColumn="0" w:oddVBand="0" w:evenVBand="0" w:oddHBand="0" w:evenHBand="1" w:firstRowFirstColumn="0" w:firstRowLastColumn="0" w:lastRowFirstColumn="0" w:lastRowLastColumn="0"/>
+              <w:rPr>
+                <w:lang w:val="en-US"/>
+              </w:rPr>
+            </w:pPr>
+            <w:r>
+              <w:rPr>
+                <w:lang w:val="en-US"/>
+              </w:rPr>
+              <w:t>Added ID field</w:t>
+            </w:r>
+          </w:p>
+        </w:tc>
+      </w:tr>
+      <w:tr>
+        <w:trPr>
+          <w:cnfStyle w:val="000000100000" w:firstRow="0" w:lastRow="0" w:firstColumn="0" w:lastColumn="0" w:oddVBand="0" w:evenVBand="0" w:oddHBand="1" w:evenHBand="0" w:firstRowFirstColumn="0" w:firstRowLastColumn="0" w:lastRowFirstColumn="0" w:lastRowLastColumn="0"/>
+        </w:trPr>
+        <w:tc>
+          <w:tcPr>
+            <w:cnfStyle w:val="001000000000" w:firstRow="0" w:lastRow="0" w:firstColumn="1" w:lastColumn="0" w:oddVBand="0" w:evenVBand="0" w:oddHBand="0" w:evenHBand="0" w:firstRowFirstColumn="0" w:firstRowLastColumn="0" w:lastRowFirstColumn="0" w:lastRowLastColumn="0"/>
+            <w:tcW w:w="4785" w:type="dxa"/>
+            <w:vAlign w:val="center"/>
+          </w:tcPr>
+          <w:p>
+            <w:pPr>
+              <w:jc w:val="left"/>
+              <w:rPr>
+                <w:b w:val="0"/>
+                <w:lang w:val="en-US"/>
+              </w:rPr>
+            </w:pPr>
+            <w:r>
+              <w:rPr>
+                <w:b w:val="0"/>
+                <w:lang w:val="en-US"/>
+              </w:rPr>
+              <w:t>Theatre.java</w:t>
+            </w:r>
+          </w:p>
+        </w:tc>
+        <w:tc>
+          <w:tcPr>
+            <w:tcW w:w="4786" w:type="dxa"/>
+            <w:vAlign w:val="center"/>
+          </w:tcPr>
+          <w:p>
+            <w:pPr>
+              <w:pStyle w:val="ListParagraph"/>
+              <w:numPr>
+                <w:ilvl w:val="0"/>
+                <w:numId w:val="1"/>
+              </w:numPr>
+              <w:jc w:val="left"/>
+              <w:cnfStyle w:val="000000100000" w:firstRow="0" w:lastRow="0" w:firstColumn="0" w:lastColumn="0" w:oddVBand="0" w:evenVBand="0" w:oddHBand="1" w:evenHBand="0" w:firstRowFirstColumn="0" w:firstRowLastColumn="0" w:lastRowFirstColumn="0" w:lastRowLastColumn="0"/>
+              <w:rPr>
+                <w:lang w:val="en-US"/>
+              </w:rPr>
+            </w:pPr>
+            <w:r>
+              <w:rPr>
+                <w:lang w:val="en-US"/>
+              </w:rPr>
+              <w:t>Added ID field</w:t>
             </w:r>
           </w:p>
         </w:tc>
@@ -951,8 +1492,2674 @@
           <w:lang w:val="en-US"/>
         </w:rPr>
       </w:pPr>
+    </w:p>
+    <w:p>
+      <w:pPr>
+        <w:rPr>
+          <w:lang w:val="en-US"/>
+        </w:rPr>
+      </w:pPr>
+      <w:r>
+        <w:rPr>
+          <w:lang w:val="en-US"/>
+        </w:rPr>
+        <w:t xml:space="preserve">Additionally, we separated files into packages: </w:t>
+      </w:r>
+      <w:proofErr w:type="spellStart"/>
+      <w:r>
+        <w:rPr>
+          <w:lang w:val="en-US"/>
+        </w:rPr>
+        <w:t>app.boxmate</w:t>
+      </w:r>
+      <w:proofErr w:type="spellEnd"/>
+      <w:r>
+        <w:rPr>
+          <w:lang w:val="en-US"/>
+        </w:rPr>
+        <w:t xml:space="preserve">, </w:t>
+      </w:r>
+      <w:proofErr w:type="spellStart"/>
+      <w:r>
+        <w:rPr>
+          <w:lang w:val="en-US"/>
+        </w:rPr>
+        <w:t>app.run</w:t>
+      </w:r>
+      <w:proofErr w:type="spellEnd"/>
+      <w:r>
+        <w:rPr>
+          <w:lang w:val="en-US"/>
+        </w:rPr>
+        <w:t xml:space="preserve">, </w:t>
+      </w:r>
+      <w:proofErr w:type="spellStart"/>
+      <w:r>
+        <w:rPr>
+          <w:lang w:val="en-US"/>
+        </w:rPr>
+        <w:t>app.testing</w:t>
+      </w:r>
+      <w:proofErr w:type="spellEnd"/>
+      <w:r>
+        <w:rPr>
+          <w:lang w:val="en-US"/>
+        </w:rPr>
+        <w:t xml:space="preserve">, </w:t>
+      </w:r>
+      <w:proofErr w:type="spellStart"/>
+      <w:r>
+        <w:rPr>
+          <w:lang w:val="en-US"/>
+        </w:rPr>
+        <w:t>app.util</w:t>
+      </w:r>
+      <w:proofErr w:type="spellEnd"/>
+      <w:r>
+        <w:rPr>
+          <w:lang w:val="en-US"/>
+        </w:rPr>
+        <w:t xml:space="preserve">.  The </w:t>
+      </w:r>
+      <w:proofErr w:type="spellStart"/>
+      <w:r>
+        <w:rPr>
+          <w:lang w:val="en-US"/>
+        </w:rPr>
+        <w:t>app.boxmate</w:t>
+      </w:r>
+      <w:proofErr w:type="spellEnd"/>
+      <w:r>
+        <w:rPr>
+          <w:lang w:val="en-US"/>
+        </w:rPr>
+        <w:t xml:space="preserve"> package contains the base classes originally designed in the data dictionary.  The </w:t>
+      </w:r>
+      <w:proofErr w:type="spellStart"/>
+      <w:r>
+        <w:rPr>
+          <w:lang w:val="en-US"/>
+        </w:rPr>
+        <w:t>app.run</w:t>
+      </w:r>
+      <w:proofErr w:type="spellEnd"/>
+      <w:r>
+        <w:rPr>
+          <w:lang w:val="en-US"/>
+        </w:rPr>
+        <w:t xml:space="preserve"> package contains classes for GUI and the Main class for the software.  The </w:t>
+      </w:r>
+      <w:proofErr w:type="spellStart"/>
+      <w:r>
+        <w:rPr>
+          <w:lang w:val="en-US"/>
+        </w:rPr>
+        <w:t>app.testing</w:t>
+      </w:r>
+      <w:proofErr w:type="spellEnd"/>
+      <w:r>
+        <w:rPr>
+          <w:lang w:val="en-US"/>
+        </w:rPr>
+        <w:t xml:space="preserve"> class contains main methods to testing various functionalities. Lastly, the </w:t>
+      </w:r>
+      <w:proofErr w:type="spellStart"/>
+      <w:r>
+        <w:rPr>
+          <w:lang w:val="en-US"/>
+        </w:rPr>
+        <w:t>app.util</w:t>
+      </w:r>
+      <w:proofErr w:type="spellEnd"/>
+      <w:r>
+        <w:rPr>
+          <w:lang w:val="en-US"/>
+        </w:rPr>
+        <w:t xml:space="preserve"> contains several utility files which are not unique to the </w:t>
+      </w:r>
+      <w:proofErr w:type="spellStart"/>
+      <w:r>
+        <w:rPr>
+          <w:lang w:val="en-US"/>
+        </w:rPr>
+        <w:t>BoxMate</w:t>
+      </w:r>
+      <w:proofErr w:type="spellEnd"/>
+      <w:r>
+        <w:rPr>
+          <w:lang w:val="en-US"/>
+        </w:rPr>
+        <w:t xml:space="preserve"> program.</w:t>
+      </w:r>
+    </w:p>
+    <w:p>
+      <w:pPr>
+        <w:pStyle w:val="Heading2"/>
+        <w:rPr>
+          <w:lang w:val="en-CA"/>
+        </w:rPr>
+      </w:pPr>
+      <w:r>
+        <w:rPr>
+          <w:lang w:val="en-CA"/>
+        </w:rPr>
+        <w:t>Date</w:t>
+      </w:r>
+    </w:p>
+    <w:p>
+      <w:pPr>
+        <w:autoSpaceDE w:val="0"/>
+        <w:autoSpaceDN w:val="0"/>
+        <w:adjustRightInd w:val="0"/>
+        <w:jc w:val="left"/>
+        <w:rPr>
+          <w:rFonts w:asciiTheme="minorHAnsi" w:hAnsiTheme="minorHAnsi" w:cstheme="minorHAnsi"/>
+          <w:sz w:val="22"/>
+          <w:lang w:val="en-US"/>
+        </w:rPr>
+      </w:pPr>
+      <w:r>
+        <w:rPr>
+          <w:rFonts w:asciiTheme="minorHAnsi" w:hAnsiTheme="minorHAnsi" w:cstheme="minorHAnsi"/>
+          <w:b/>
+          <w:sz w:val="22"/>
+          <w:lang w:val="en-US"/>
+        </w:rPr>
+        <w:t>Class Description:</w:t>
+      </w:r>
+      <w:r>
+        <w:rPr>
+          <w:rFonts w:asciiTheme="minorHAnsi" w:hAnsiTheme="minorHAnsi" w:cstheme="minorHAnsi"/>
+          <w:sz w:val="22"/>
+          <w:lang w:val="en-US"/>
+        </w:rPr>
+        <w:t xml:space="preserve"> </w:t>
+      </w:r>
+      <w:r>
+        <w:rPr>
+          <w:rFonts w:asciiTheme="minorHAnsi" w:hAnsiTheme="minorHAnsi" w:cstheme="minorHAnsi"/>
+          <w:sz w:val="22"/>
+          <w:lang w:val="en-US"/>
+        </w:rPr>
+        <w:t>Stores a date.</w:t>
+      </w:r>
+      <w:r>
+        <w:rPr>
+          <w:rFonts w:asciiTheme="minorHAnsi" w:hAnsiTheme="minorHAnsi" w:cstheme="minorHAnsi"/>
+          <w:sz w:val="22"/>
+          <w:lang w:val="en-US"/>
+        </w:rPr>
+        <w:t xml:space="preserve">  </w:t>
+      </w:r>
+      <w:proofErr w:type="gramStart"/>
+      <w:r>
+        <w:rPr>
+          <w:rFonts w:asciiTheme="minorHAnsi" w:hAnsiTheme="minorHAnsi" w:cstheme="minorHAnsi"/>
+          <w:sz w:val="22"/>
+          <w:lang w:val="en-US"/>
+        </w:rPr>
+        <w:t>Implements Comparable.</w:t>
+      </w:r>
+      <w:proofErr w:type="gramEnd"/>
+    </w:p>
+    <w:p>
+      <w:pPr>
+        <w:autoSpaceDE w:val="0"/>
+        <w:autoSpaceDN w:val="0"/>
+        <w:adjustRightInd w:val="0"/>
+        <w:jc w:val="left"/>
+        <w:rPr>
+          <w:rFonts w:asciiTheme="minorHAnsi" w:hAnsiTheme="minorHAnsi" w:cstheme="minorHAnsi"/>
+          <w:sz w:val="22"/>
+          <w:lang w:val="en-US"/>
+        </w:rPr>
+      </w:pPr>
+    </w:p>
+    <w:p>
+      <w:pPr>
+        <w:autoSpaceDE w:val="0"/>
+        <w:autoSpaceDN w:val="0"/>
+        <w:adjustRightInd w:val="0"/>
+        <w:jc w:val="left"/>
+        <w:rPr>
+          <w:rFonts w:asciiTheme="minorHAnsi" w:hAnsiTheme="minorHAnsi" w:cstheme="minorHAnsi"/>
+          <w:b/>
+          <w:sz w:val="22"/>
+          <w:lang w:val="en-US"/>
+        </w:rPr>
+      </w:pPr>
+      <w:r>
+        <w:rPr>
+          <w:rFonts w:asciiTheme="minorHAnsi" w:hAnsiTheme="minorHAnsi" w:cstheme="minorHAnsi"/>
+          <w:b/>
+          <w:sz w:val="22"/>
+          <w:lang w:val="en-US"/>
+        </w:rPr>
+        <w:t>Attributes Dictionary:</w:t>
+      </w:r>
+    </w:p>
+    <w:tbl>
+      <w:tblPr>
+        <w:tblStyle w:val="TableGrid"/>
+        <w:tblW w:w="5000" w:type="pct"/>
+        <w:tblLook w:val="04A0" w:firstRow="1" w:lastRow="0" w:firstColumn="1" w:lastColumn="0" w:noHBand="0" w:noVBand="1"/>
+      </w:tblPr>
+      <w:tblGrid>
+        <w:gridCol w:w="1425"/>
+        <w:gridCol w:w="1843"/>
+        <w:gridCol w:w="6303"/>
+      </w:tblGrid>
+      <w:tr>
+        <w:trPr>
+          <w:trHeight w:val="257"/>
+        </w:trPr>
+        <w:tc>
+          <w:tcPr>
+            <w:tcW w:w="744" w:type="pct"/>
+          </w:tcPr>
+          <w:p>
+            <w:pPr>
+              <w:autoSpaceDE w:val="0"/>
+              <w:autoSpaceDN w:val="0"/>
+              <w:adjustRightInd w:val="0"/>
+              <w:jc w:val="left"/>
+              <w:rPr>
+                <w:rFonts w:asciiTheme="minorHAnsi" w:hAnsiTheme="minorHAnsi" w:cstheme="minorHAnsi"/>
+                <w:b/>
+                <w:sz w:val="22"/>
+                <w:lang w:val="en-US"/>
+              </w:rPr>
+            </w:pPr>
+            <w:r>
+              <w:rPr>
+                <w:rFonts w:asciiTheme="minorHAnsi" w:hAnsiTheme="minorHAnsi" w:cstheme="minorHAnsi"/>
+                <w:b/>
+                <w:sz w:val="22"/>
+                <w:lang w:val="en-US"/>
+              </w:rPr>
+              <w:t>Name</w:t>
+            </w:r>
+          </w:p>
+        </w:tc>
+        <w:tc>
+          <w:tcPr>
+            <w:tcW w:w="963" w:type="pct"/>
+          </w:tcPr>
+          <w:p>
+            <w:pPr>
+              <w:autoSpaceDE w:val="0"/>
+              <w:autoSpaceDN w:val="0"/>
+              <w:adjustRightInd w:val="0"/>
+              <w:jc w:val="left"/>
+              <w:rPr>
+                <w:rFonts w:asciiTheme="minorHAnsi" w:hAnsiTheme="minorHAnsi" w:cstheme="minorHAnsi"/>
+                <w:b/>
+                <w:sz w:val="22"/>
+                <w:lang w:val="en-US"/>
+              </w:rPr>
+            </w:pPr>
+            <w:r>
+              <w:rPr>
+                <w:rFonts w:asciiTheme="minorHAnsi" w:hAnsiTheme="minorHAnsi" w:cstheme="minorHAnsi"/>
+                <w:b/>
+                <w:sz w:val="22"/>
+                <w:lang w:val="en-US"/>
+              </w:rPr>
+              <w:t>Type</w:t>
+            </w:r>
+          </w:p>
+        </w:tc>
+        <w:tc>
+          <w:tcPr>
+            <w:tcW w:w="3293" w:type="pct"/>
+          </w:tcPr>
+          <w:p>
+            <w:pPr>
+              <w:autoSpaceDE w:val="0"/>
+              <w:autoSpaceDN w:val="0"/>
+              <w:adjustRightInd w:val="0"/>
+              <w:jc w:val="left"/>
+              <w:rPr>
+                <w:rFonts w:asciiTheme="minorHAnsi" w:hAnsiTheme="minorHAnsi" w:cstheme="minorHAnsi"/>
+                <w:b/>
+                <w:sz w:val="22"/>
+                <w:lang w:val="en-US"/>
+              </w:rPr>
+            </w:pPr>
+            <w:r>
+              <w:rPr>
+                <w:rFonts w:asciiTheme="minorHAnsi" w:hAnsiTheme="minorHAnsi" w:cstheme="minorHAnsi"/>
+                <w:b/>
+                <w:sz w:val="22"/>
+                <w:lang w:val="en-US"/>
+              </w:rPr>
+              <w:t>Description</w:t>
+            </w:r>
+          </w:p>
+        </w:tc>
+      </w:tr>
+      <w:tr>
+        <w:trPr>
+          <w:trHeight w:val="296"/>
+        </w:trPr>
+        <w:tc>
+          <w:tcPr>
+            <w:tcW w:w="744" w:type="pct"/>
+          </w:tcPr>
+          <w:p>
+            <w:pPr>
+              <w:autoSpaceDE w:val="0"/>
+              <w:autoSpaceDN w:val="0"/>
+              <w:adjustRightInd w:val="0"/>
+              <w:jc w:val="left"/>
+              <w:rPr>
+                <w:rFonts w:asciiTheme="minorHAnsi" w:hAnsiTheme="minorHAnsi" w:cstheme="minorHAnsi"/>
+                <w:sz w:val="22"/>
+                <w:lang w:val="en-US"/>
+              </w:rPr>
+            </w:pPr>
+            <w:r>
+              <w:rPr>
+                <w:rFonts w:asciiTheme="minorHAnsi" w:hAnsiTheme="minorHAnsi" w:cstheme="minorHAnsi"/>
+                <w:sz w:val="22"/>
+                <w:lang w:val="en-US"/>
+              </w:rPr>
+              <w:t>Month</w:t>
+            </w:r>
+          </w:p>
+        </w:tc>
+        <w:tc>
+          <w:tcPr>
+            <w:tcW w:w="963" w:type="pct"/>
+          </w:tcPr>
+          <w:p>
+            <w:pPr>
+              <w:autoSpaceDE w:val="0"/>
+              <w:autoSpaceDN w:val="0"/>
+              <w:adjustRightInd w:val="0"/>
+              <w:jc w:val="left"/>
+              <w:rPr>
+                <w:rFonts w:asciiTheme="minorHAnsi" w:hAnsiTheme="minorHAnsi" w:cstheme="minorHAnsi"/>
+                <w:sz w:val="22"/>
+                <w:lang w:val="en-US"/>
+              </w:rPr>
+            </w:pPr>
+            <w:proofErr w:type="spellStart"/>
+            <w:r>
+              <w:rPr>
+                <w:rFonts w:asciiTheme="minorHAnsi" w:hAnsiTheme="minorHAnsi" w:cstheme="minorHAnsi"/>
+                <w:sz w:val="22"/>
+                <w:lang w:val="en-US"/>
+              </w:rPr>
+              <w:t>enum</w:t>
+            </w:r>
+            <w:proofErr w:type="spellEnd"/>
+          </w:p>
+        </w:tc>
+        <w:tc>
+          <w:tcPr>
+            <w:tcW w:w="3293" w:type="pct"/>
+          </w:tcPr>
+          <w:p>
+            <w:pPr>
+              <w:autoSpaceDE w:val="0"/>
+              <w:autoSpaceDN w:val="0"/>
+              <w:adjustRightInd w:val="0"/>
+              <w:jc w:val="left"/>
+              <w:rPr>
+                <w:rFonts w:asciiTheme="minorHAnsi" w:hAnsiTheme="minorHAnsi" w:cstheme="minorHAnsi"/>
+                <w:sz w:val="22"/>
+                <w:lang w:val="en-US"/>
+              </w:rPr>
+            </w:pPr>
+            <w:r>
+              <w:rPr>
+                <w:rFonts w:asciiTheme="minorHAnsi" w:hAnsiTheme="minorHAnsi" w:cstheme="minorHAnsi"/>
+                <w:sz w:val="22"/>
+                <w:lang w:val="en-US"/>
+              </w:rPr>
+              <w:t>Stores the potential values for month.</w:t>
+            </w:r>
+          </w:p>
+          <w:p>
+            <w:pPr>
+              <w:autoSpaceDE w:val="0"/>
+              <w:autoSpaceDN w:val="0"/>
+              <w:adjustRightInd w:val="0"/>
+              <w:jc w:val="left"/>
+              <w:rPr>
+                <w:rFonts w:asciiTheme="minorHAnsi" w:hAnsiTheme="minorHAnsi" w:cstheme="minorHAnsi"/>
+                <w:sz w:val="22"/>
+                <w:lang w:val="en-US"/>
+              </w:rPr>
+            </w:pPr>
+            <w:r>
+              <w:rPr>
+                <w:rFonts w:asciiTheme="minorHAnsi" w:hAnsiTheme="minorHAnsi" w:cstheme="minorHAnsi"/>
+                <w:sz w:val="22"/>
+                <w:lang w:val="en-US"/>
+              </w:rPr>
+              <w:t>(</w:t>
+            </w:r>
+            <w:r>
+              <w:rPr>
+                <w:rFonts w:asciiTheme="minorHAnsi" w:hAnsiTheme="minorHAnsi" w:cstheme="minorHAnsi"/>
+                <w:sz w:val="22"/>
+                <w:lang w:val="en-US"/>
+              </w:rPr>
+              <w:t xml:space="preserve">JANUARY, </w:t>
+            </w:r>
+            <w:r>
+              <w:rPr>
+                <w:rFonts w:asciiTheme="minorHAnsi" w:hAnsiTheme="minorHAnsi" w:cstheme="minorHAnsi"/>
+                <w:sz w:val="22"/>
+                <w:lang w:val="en-US"/>
+              </w:rPr>
+              <w:t>…</w:t>
+            </w:r>
+            <w:r>
+              <w:rPr>
+                <w:rFonts w:asciiTheme="minorHAnsi" w:hAnsiTheme="minorHAnsi" w:cstheme="minorHAnsi"/>
+                <w:sz w:val="22"/>
+                <w:lang w:val="en-US"/>
+              </w:rPr>
+              <w:t>, DECEMBER</w:t>
+            </w:r>
+            <w:r>
+              <w:rPr>
+                <w:rFonts w:asciiTheme="minorHAnsi" w:hAnsiTheme="minorHAnsi" w:cstheme="minorHAnsi"/>
+                <w:sz w:val="22"/>
+                <w:lang w:val="en-US"/>
+              </w:rPr>
+              <w:t>)</w:t>
+            </w:r>
+          </w:p>
+        </w:tc>
+      </w:tr>
+      <w:tr>
+        <w:trPr>
+          <w:trHeight w:val="257"/>
+        </w:trPr>
+        <w:tc>
+          <w:tcPr>
+            <w:tcW w:w="744" w:type="pct"/>
+          </w:tcPr>
+          <w:p>
+            <w:pPr>
+              <w:autoSpaceDE w:val="0"/>
+              <w:autoSpaceDN w:val="0"/>
+              <w:adjustRightInd w:val="0"/>
+              <w:jc w:val="left"/>
+              <w:rPr>
+                <w:rFonts w:asciiTheme="minorHAnsi" w:hAnsiTheme="minorHAnsi" w:cstheme="minorHAnsi"/>
+                <w:sz w:val="22"/>
+                <w:lang w:val="en-US"/>
+              </w:rPr>
+            </w:pPr>
+            <w:r>
+              <w:rPr>
+                <w:rFonts w:asciiTheme="minorHAnsi" w:hAnsiTheme="minorHAnsi" w:cstheme="minorHAnsi"/>
+                <w:sz w:val="22"/>
+                <w:lang w:val="en-US"/>
+              </w:rPr>
+              <w:t>year</w:t>
+            </w:r>
+          </w:p>
+        </w:tc>
+        <w:tc>
+          <w:tcPr>
+            <w:tcW w:w="963" w:type="pct"/>
+          </w:tcPr>
+          <w:p>
+            <w:pPr>
+              <w:autoSpaceDE w:val="0"/>
+              <w:autoSpaceDN w:val="0"/>
+              <w:adjustRightInd w:val="0"/>
+              <w:jc w:val="left"/>
+              <w:rPr>
+                <w:rFonts w:asciiTheme="minorHAnsi" w:hAnsiTheme="minorHAnsi" w:cstheme="minorHAnsi"/>
+                <w:sz w:val="22"/>
+                <w:lang w:val="en-US"/>
+              </w:rPr>
+            </w:pPr>
+            <w:proofErr w:type="spellStart"/>
+            <w:r>
+              <w:rPr>
+                <w:rFonts w:asciiTheme="minorHAnsi" w:hAnsiTheme="minorHAnsi" w:cstheme="minorHAnsi"/>
+                <w:sz w:val="22"/>
+                <w:lang w:val="en-US"/>
+              </w:rPr>
+              <w:t>int</w:t>
+            </w:r>
+            <w:proofErr w:type="spellEnd"/>
+          </w:p>
+        </w:tc>
+        <w:tc>
+          <w:tcPr>
+            <w:tcW w:w="3293" w:type="pct"/>
+          </w:tcPr>
+          <w:p>
+            <w:pPr>
+              <w:autoSpaceDE w:val="0"/>
+              <w:autoSpaceDN w:val="0"/>
+              <w:adjustRightInd w:val="0"/>
+              <w:jc w:val="left"/>
+              <w:rPr>
+                <w:rFonts w:asciiTheme="minorHAnsi" w:hAnsiTheme="minorHAnsi" w:cstheme="minorHAnsi"/>
+                <w:sz w:val="22"/>
+                <w:lang w:val="en-US"/>
+              </w:rPr>
+            </w:pPr>
+            <w:r>
+              <w:rPr>
+                <w:rFonts w:asciiTheme="minorHAnsi" w:hAnsiTheme="minorHAnsi" w:cstheme="minorHAnsi"/>
+                <w:sz w:val="22"/>
+                <w:lang w:val="en-US"/>
+              </w:rPr>
+              <w:t xml:space="preserve">Stores the </w:t>
+            </w:r>
+            <w:r>
+              <w:rPr>
+                <w:rFonts w:asciiTheme="minorHAnsi" w:hAnsiTheme="minorHAnsi" w:cstheme="minorHAnsi"/>
+                <w:sz w:val="22"/>
+                <w:lang w:val="en-US"/>
+              </w:rPr>
+              <w:t>year</w:t>
+            </w:r>
+            <w:r>
+              <w:rPr>
+                <w:rFonts w:asciiTheme="minorHAnsi" w:hAnsiTheme="minorHAnsi" w:cstheme="minorHAnsi"/>
+                <w:sz w:val="22"/>
+                <w:lang w:val="en-US"/>
+              </w:rPr>
+              <w:t>.</w:t>
+            </w:r>
+          </w:p>
+        </w:tc>
+      </w:tr>
+      <w:tr>
+        <w:trPr>
+          <w:trHeight w:val="288"/>
+        </w:trPr>
+        <w:tc>
+          <w:tcPr>
+            <w:tcW w:w="744" w:type="pct"/>
+          </w:tcPr>
+          <w:p>
+            <w:pPr>
+              <w:autoSpaceDE w:val="0"/>
+              <w:autoSpaceDN w:val="0"/>
+              <w:adjustRightInd w:val="0"/>
+              <w:jc w:val="left"/>
+              <w:rPr>
+                <w:rFonts w:asciiTheme="minorHAnsi" w:hAnsiTheme="minorHAnsi" w:cstheme="minorHAnsi"/>
+                <w:sz w:val="22"/>
+                <w:lang w:val="en-US"/>
+              </w:rPr>
+            </w:pPr>
+            <w:r>
+              <w:rPr>
+                <w:rFonts w:asciiTheme="minorHAnsi" w:hAnsiTheme="minorHAnsi" w:cstheme="minorHAnsi"/>
+                <w:sz w:val="22"/>
+                <w:lang w:val="en-US"/>
+              </w:rPr>
+              <w:t>month</w:t>
+            </w:r>
+          </w:p>
+        </w:tc>
+        <w:tc>
+          <w:tcPr>
+            <w:tcW w:w="963" w:type="pct"/>
+          </w:tcPr>
+          <w:p>
+            <w:pPr>
+              <w:autoSpaceDE w:val="0"/>
+              <w:autoSpaceDN w:val="0"/>
+              <w:adjustRightInd w:val="0"/>
+              <w:jc w:val="left"/>
+              <w:rPr>
+                <w:rFonts w:asciiTheme="minorHAnsi" w:hAnsiTheme="minorHAnsi" w:cstheme="minorHAnsi"/>
+                <w:sz w:val="22"/>
+                <w:lang w:val="en-US"/>
+              </w:rPr>
+            </w:pPr>
+            <w:r>
+              <w:rPr>
+                <w:rFonts w:asciiTheme="minorHAnsi" w:hAnsiTheme="minorHAnsi" w:cstheme="minorHAnsi"/>
+                <w:sz w:val="22"/>
+                <w:lang w:val="en-US"/>
+              </w:rPr>
+              <w:t>Month</w:t>
+            </w:r>
+          </w:p>
+        </w:tc>
+        <w:tc>
+          <w:tcPr>
+            <w:tcW w:w="3293" w:type="pct"/>
+          </w:tcPr>
+          <w:p>
+            <w:pPr>
+              <w:autoSpaceDE w:val="0"/>
+              <w:autoSpaceDN w:val="0"/>
+              <w:adjustRightInd w:val="0"/>
+              <w:jc w:val="left"/>
+              <w:rPr>
+                <w:rFonts w:asciiTheme="minorHAnsi" w:hAnsiTheme="minorHAnsi" w:cstheme="minorHAnsi"/>
+                <w:sz w:val="22"/>
+                <w:lang w:val="en-US"/>
+              </w:rPr>
+            </w:pPr>
+            <w:r>
+              <w:rPr>
+                <w:rFonts w:asciiTheme="minorHAnsi" w:hAnsiTheme="minorHAnsi" w:cstheme="minorHAnsi"/>
+                <w:sz w:val="22"/>
+                <w:lang w:val="en-US"/>
+              </w:rPr>
+              <w:t>Stores the month.</w:t>
+            </w:r>
+          </w:p>
+        </w:tc>
+      </w:tr>
+      <w:tr>
+        <w:trPr>
+          <w:trHeight w:val="288"/>
+        </w:trPr>
+        <w:tc>
+          <w:tcPr>
+            <w:tcW w:w="744" w:type="pct"/>
+          </w:tcPr>
+          <w:p>
+            <w:pPr>
+              <w:autoSpaceDE w:val="0"/>
+              <w:autoSpaceDN w:val="0"/>
+              <w:adjustRightInd w:val="0"/>
+              <w:jc w:val="left"/>
+              <w:rPr>
+                <w:rFonts w:asciiTheme="minorHAnsi" w:hAnsiTheme="minorHAnsi" w:cstheme="minorHAnsi"/>
+                <w:sz w:val="22"/>
+                <w:lang w:val="en-US"/>
+              </w:rPr>
+            </w:pPr>
+            <w:r>
+              <w:rPr>
+                <w:rFonts w:asciiTheme="minorHAnsi" w:hAnsiTheme="minorHAnsi" w:cstheme="minorHAnsi"/>
+                <w:sz w:val="22"/>
+                <w:lang w:val="en-US"/>
+              </w:rPr>
+              <w:t>day</w:t>
+            </w:r>
+          </w:p>
+        </w:tc>
+        <w:tc>
+          <w:tcPr>
+            <w:tcW w:w="963" w:type="pct"/>
+          </w:tcPr>
+          <w:p>
+            <w:pPr>
+              <w:autoSpaceDE w:val="0"/>
+              <w:autoSpaceDN w:val="0"/>
+              <w:adjustRightInd w:val="0"/>
+              <w:jc w:val="left"/>
+              <w:rPr>
+                <w:rFonts w:asciiTheme="minorHAnsi" w:hAnsiTheme="minorHAnsi" w:cstheme="minorHAnsi"/>
+                <w:sz w:val="22"/>
+                <w:lang w:val="en-US"/>
+              </w:rPr>
+            </w:pPr>
+            <w:proofErr w:type="spellStart"/>
+            <w:r>
+              <w:rPr>
+                <w:rFonts w:asciiTheme="minorHAnsi" w:hAnsiTheme="minorHAnsi" w:cstheme="minorHAnsi"/>
+                <w:sz w:val="22"/>
+                <w:lang w:val="en-US"/>
+              </w:rPr>
+              <w:t>int</w:t>
+            </w:r>
+            <w:proofErr w:type="spellEnd"/>
+          </w:p>
+        </w:tc>
+        <w:tc>
+          <w:tcPr>
+            <w:tcW w:w="3293" w:type="pct"/>
+          </w:tcPr>
+          <w:p>
+            <w:pPr>
+              <w:autoSpaceDE w:val="0"/>
+              <w:autoSpaceDN w:val="0"/>
+              <w:adjustRightInd w:val="0"/>
+              <w:jc w:val="left"/>
+              <w:rPr>
+                <w:rFonts w:asciiTheme="minorHAnsi" w:hAnsiTheme="minorHAnsi" w:cstheme="minorHAnsi"/>
+                <w:sz w:val="22"/>
+                <w:lang w:val="en-US"/>
+              </w:rPr>
+            </w:pPr>
+            <w:r>
+              <w:rPr>
+                <w:rFonts w:asciiTheme="minorHAnsi" w:hAnsiTheme="minorHAnsi" w:cstheme="minorHAnsi"/>
+                <w:sz w:val="22"/>
+                <w:lang w:val="en-US"/>
+              </w:rPr>
+              <w:t>Stores the day.</w:t>
+            </w:r>
+          </w:p>
+        </w:tc>
+      </w:tr>
+    </w:tbl>
+    <w:p>
+      <w:pPr>
+        <w:autoSpaceDE w:val="0"/>
+        <w:autoSpaceDN w:val="0"/>
+        <w:adjustRightInd w:val="0"/>
+        <w:jc w:val="left"/>
+        <w:rPr>
+          <w:rFonts w:asciiTheme="minorHAnsi" w:hAnsiTheme="minorHAnsi" w:cstheme="minorHAnsi"/>
+          <w:sz w:val="22"/>
+          <w:lang w:val="en-US"/>
+        </w:rPr>
+      </w:pPr>
+    </w:p>
+    <w:p>
+      <w:pPr>
+        <w:autoSpaceDE w:val="0"/>
+        <w:autoSpaceDN w:val="0"/>
+        <w:adjustRightInd w:val="0"/>
+        <w:jc w:val="left"/>
+        <w:rPr>
+          <w:rFonts w:asciiTheme="minorHAnsi" w:hAnsiTheme="minorHAnsi" w:cstheme="minorHAnsi"/>
+          <w:b/>
+          <w:sz w:val="22"/>
+          <w:lang w:val="en-US"/>
+        </w:rPr>
+      </w:pPr>
+      <w:r>
+        <w:rPr>
+          <w:rFonts w:asciiTheme="minorHAnsi" w:hAnsiTheme="minorHAnsi" w:cstheme="minorHAnsi"/>
+          <w:b/>
+          <w:sz w:val="22"/>
+          <w:lang w:val="en-US"/>
+        </w:rPr>
+        <w:t>Methods Dictionary:</w:t>
+      </w:r>
+    </w:p>
+    <w:tbl>
+      <w:tblPr>
+        <w:tblStyle w:val="TableGrid"/>
+        <w:tblW w:w="5000" w:type="pct"/>
+        <w:tblLook w:val="04A0" w:firstRow="1" w:lastRow="0" w:firstColumn="1" w:lastColumn="0" w:noHBand="0" w:noVBand="1"/>
+      </w:tblPr>
+      <w:tblGrid>
+        <w:gridCol w:w="2002"/>
+        <w:gridCol w:w="1468"/>
+        <w:gridCol w:w="6101"/>
+      </w:tblGrid>
+      <w:tr>
+        <w:tc>
+          <w:tcPr>
+            <w:tcW w:w="1046" w:type="pct"/>
+          </w:tcPr>
+          <w:p>
+            <w:pPr>
+              <w:autoSpaceDE w:val="0"/>
+              <w:autoSpaceDN w:val="0"/>
+              <w:adjustRightInd w:val="0"/>
+              <w:jc w:val="left"/>
+              <w:rPr>
+                <w:rFonts w:asciiTheme="minorHAnsi" w:hAnsiTheme="minorHAnsi" w:cstheme="minorHAnsi"/>
+                <w:b/>
+                <w:sz w:val="22"/>
+                <w:lang w:val="en-US"/>
+              </w:rPr>
+            </w:pPr>
+            <w:r>
+              <w:rPr>
+                <w:rFonts w:asciiTheme="minorHAnsi" w:hAnsiTheme="minorHAnsi" w:cstheme="minorHAnsi"/>
+                <w:b/>
+                <w:sz w:val="22"/>
+                <w:lang w:val="en-US"/>
+              </w:rPr>
+              <w:t>Name</w:t>
+            </w:r>
+          </w:p>
+        </w:tc>
+        <w:tc>
+          <w:tcPr>
+            <w:tcW w:w="767" w:type="pct"/>
+          </w:tcPr>
+          <w:p>
+            <w:pPr>
+              <w:autoSpaceDE w:val="0"/>
+              <w:autoSpaceDN w:val="0"/>
+              <w:adjustRightInd w:val="0"/>
+              <w:jc w:val="left"/>
+              <w:rPr>
+                <w:rFonts w:asciiTheme="minorHAnsi" w:hAnsiTheme="minorHAnsi" w:cstheme="minorHAnsi"/>
+                <w:b/>
+                <w:sz w:val="22"/>
+                <w:lang w:val="en-US"/>
+              </w:rPr>
+            </w:pPr>
+            <w:r>
+              <w:rPr>
+                <w:rFonts w:asciiTheme="minorHAnsi" w:hAnsiTheme="minorHAnsi" w:cstheme="minorHAnsi"/>
+                <w:b/>
+                <w:sz w:val="22"/>
+                <w:lang w:val="en-US"/>
+              </w:rPr>
+              <w:t>Type</w:t>
+            </w:r>
+          </w:p>
+        </w:tc>
+        <w:tc>
+          <w:tcPr>
+            <w:tcW w:w="3187" w:type="pct"/>
+          </w:tcPr>
+          <w:p>
+            <w:pPr>
+              <w:autoSpaceDE w:val="0"/>
+              <w:autoSpaceDN w:val="0"/>
+              <w:adjustRightInd w:val="0"/>
+              <w:jc w:val="left"/>
+              <w:rPr>
+                <w:rFonts w:asciiTheme="minorHAnsi" w:hAnsiTheme="minorHAnsi" w:cstheme="minorHAnsi"/>
+                <w:b/>
+                <w:sz w:val="22"/>
+                <w:lang w:val="en-US"/>
+              </w:rPr>
+            </w:pPr>
+            <w:r>
+              <w:rPr>
+                <w:rFonts w:asciiTheme="minorHAnsi" w:hAnsiTheme="minorHAnsi" w:cstheme="minorHAnsi"/>
+                <w:b/>
+                <w:sz w:val="22"/>
+                <w:lang w:val="en-US"/>
+              </w:rPr>
+              <w:t>Description</w:t>
+            </w:r>
+          </w:p>
+        </w:tc>
+      </w:tr>
+      <w:tr>
+        <w:tc>
+          <w:tcPr>
+            <w:tcW w:w="1046" w:type="pct"/>
+          </w:tcPr>
+          <w:p>
+            <w:pPr>
+              <w:rPr>
+                <w:rFonts w:asciiTheme="minorHAnsi" w:hAnsiTheme="minorHAnsi" w:cstheme="minorHAnsi"/>
+                <w:sz w:val="22"/>
+                <w:lang w:val="en-US"/>
+              </w:rPr>
+            </w:pPr>
+            <w:r>
+              <w:rPr>
+                <w:rFonts w:asciiTheme="minorHAnsi" w:hAnsiTheme="minorHAnsi" w:cstheme="minorHAnsi"/>
+                <w:sz w:val="22"/>
+                <w:lang w:val="en-US"/>
+              </w:rPr>
+              <w:lastRenderedPageBreak/>
+              <w:t>Date</w:t>
+            </w:r>
+            <w:r>
+              <w:rPr>
+                <w:rFonts w:asciiTheme="minorHAnsi" w:hAnsiTheme="minorHAnsi" w:cstheme="minorHAnsi"/>
+                <w:sz w:val="22"/>
+                <w:lang w:val="en-US"/>
+              </w:rPr>
+              <w:t>()</w:t>
+            </w:r>
+          </w:p>
+        </w:tc>
+        <w:tc>
+          <w:tcPr>
+            <w:tcW w:w="767" w:type="pct"/>
+          </w:tcPr>
+          <w:p>
+            <w:pPr>
+              <w:autoSpaceDE w:val="0"/>
+              <w:autoSpaceDN w:val="0"/>
+              <w:adjustRightInd w:val="0"/>
+              <w:jc w:val="left"/>
+              <w:rPr>
+                <w:rFonts w:asciiTheme="minorHAnsi" w:hAnsiTheme="minorHAnsi" w:cstheme="minorHAnsi"/>
+                <w:sz w:val="22"/>
+                <w:lang w:val="en-US"/>
+              </w:rPr>
+            </w:pPr>
+            <w:r>
+              <w:rPr>
+                <w:rFonts w:asciiTheme="minorHAnsi" w:hAnsiTheme="minorHAnsi" w:cstheme="minorHAnsi"/>
+                <w:sz w:val="22"/>
+                <w:lang w:val="en-US"/>
+              </w:rPr>
+              <w:t>constructor</w:t>
+            </w:r>
+          </w:p>
+        </w:tc>
+        <w:tc>
+          <w:tcPr>
+            <w:tcW w:w="3187" w:type="pct"/>
+          </w:tcPr>
+          <w:p>
+            <w:pPr>
+              <w:autoSpaceDE w:val="0"/>
+              <w:autoSpaceDN w:val="0"/>
+              <w:adjustRightInd w:val="0"/>
+              <w:jc w:val="left"/>
+              <w:rPr>
+                <w:rFonts w:asciiTheme="minorHAnsi" w:hAnsiTheme="minorHAnsi" w:cstheme="minorHAnsi"/>
+                <w:sz w:val="22"/>
+                <w:lang w:val="en-US"/>
+              </w:rPr>
+            </w:pPr>
+            <w:r>
+              <w:rPr>
+                <w:rFonts w:asciiTheme="minorHAnsi" w:hAnsiTheme="minorHAnsi" w:cstheme="minorHAnsi"/>
+                <w:sz w:val="22"/>
+                <w:lang w:val="en-US"/>
+              </w:rPr>
+              <w:t>Constructs a Date object, using the current date.</w:t>
+            </w:r>
+          </w:p>
+        </w:tc>
+      </w:tr>
+      <w:tr>
+        <w:tc>
+          <w:tcPr>
+            <w:tcW w:w="1046" w:type="pct"/>
+          </w:tcPr>
+          <w:p>
+            <w:pPr>
+              <w:jc w:val="left"/>
+              <w:rPr>
+                <w:rFonts w:asciiTheme="minorHAnsi" w:hAnsiTheme="minorHAnsi" w:cstheme="minorHAnsi"/>
+                <w:sz w:val="22"/>
+                <w:lang w:val="en-US"/>
+              </w:rPr>
+            </w:pPr>
+            <w:r>
+              <w:rPr>
+                <w:rFonts w:asciiTheme="minorHAnsi" w:hAnsiTheme="minorHAnsi" w:cstheme="minorHAnsi"/>
+                <w:sz w:val="22"/>
+                <w:lang w:val="en-US"/>
+              </w:rPr>
+              <w:t>Date(</w:t>
+            </w:r>
+            <w:proofErr w:type="spellStart"/>
+            <w:r>
+              <w:rPr>
+                <w:rFonts w:asciiTheme="minorHAnsi" w:hAnsiTheme="minorHAnsi" w:cstheme="minorHAnsi"/>
+                <w:sz w:val="22"/>
+                <w:lang w:val="en-US"/>
+              </w:rPr>
+              <w:t>int</w:t>
+            </w:r>
+            <w:proofErr w:type="spellEnd"/>
+            <w:r>
+              <w:rPr>
+                <w:rFonts w:asciiTheme="minorHAnsi" w:hAnsiTheme="minorHAnsi" w:cstheme="minorHAnsi"/>
+                <w:sz w:val="22"/>
+                <w:lang w:val="en-US"/>
+              </w:rPr>
+              <w:t xml:space="preserve"> year, Month </w:t>
+            </w:r>
+            <w:proofErr w:type="spellStart"/>
+            <w:r>
+              <w:rPr>
+                <w:rFonts w:asciiTheme="minorHAnsi" w:hAnsiTheme="minorHAnsi" w:cstheme="minorHAnsi"/>
+                <w:sz w:val="22"/>
+                <w:lang w:val="en-US"/>
+              </w:rPr>
+              <w:t>month</w:t>
+            </w:r>
+            <w:proofErr w:type="spellEnd"/>
+            <w:r>
+              <w:rPr>
+                <w:rFonts w:asciiTheme="minorHAnsi" w:hAnsiTheme="minorHAnsi" w:cstheme="minorHAnsi"/>
+                <w:sz w:val="22"/>
+                <w:lang w:val="en-US"/>
+              </w:rPr>
+              <w:t xml:space="preserve">, </w:t>
+            </w:r>
+            <w:proofErr w:type="spellStart"/>
+            <w:r>
+              <w:rPr>
+                <w:rFonts w:asciiTheme="minorHAnsi" w:hAnsiTheme="minorHAnsi" w:cstheme="minorHAnsi"/>
+                <w:sz w:val="22"/>
+                <w:lang w:val="en-US"/>
+              </w:rPr>
+              <w:t>int</w:t>
+            </w:r>
+            <w:proofErr w:type="spellEnd"/>
+            <w:r>
+              <w:rPr>
+                <w:rFonts w:asciiTheme="minorHAnsi" w:hAnsiTheme="minorHAnsi" w:cstheme="minorHAnsi"/>
+                <w:sz w:val="22"/>
+                <w:lang w:val="en-US"/>
+              </w:rPr>
+              <w:t xml:space="preserve"> day)</w:t>
+            </w:r>
+          </w:p>
+        </w:tc>
+        <w:tc>
+          <w:tcPr>
+            <w:tcW w:w="767" w:type="pct"/>
+          </w:tcPr>
+          <w:p>
+            <w:pPr>
+              <w:autoSpaceDE w:val="0"/>
+              <w:autoSpaceDN w:val="0"/>
+              <w:adjustRightInd w:val="0"/>
+              <w:jc w:val="left"/>
+              <w:rPr>
+                <w:rFonts w:asciiTheme="minorHAnsi" w:hAnsiTheme="minorHAnsi" w:cstheme="minorHAnsi"/>
+                <w:sz w:val="22"/>
+                <w:lang w:val="en-US"/>
+              </w:rPr>
+            </w:pPr>
+            <w:r>
+              <w:rPr>
+                <w:rFonts w:asciiTheme="minorHAnsi" w:hAnsiTheme="minorHAnsi" w:cstheme="minorHAnsi"/>
+                <w:sz w:val="22"/>
+                <w:lang w:val="en-US"/>
+              </w:rPr>
+              <w:t>constructor</w:t>
+            </w:r>
+          </w:p>
+        </w:tc>
+        <w:tc>
+          <w:tcPr>
+            <w:tcW w:w="3187" w:type="pct"/>
+          </w:tcPr>
+          <w:p>
+            <w:pPr>
+              <w:autoSpaceDE w:val="0"/>
+              <w:autoSpaceDN w:val="0"/>
+              <w:adjustRightInd w:val="0"/>
+              <w:jc w:val="left"/>
+              <w:rPr>
+                <w:rFonts w:asciiTheme="minorHAnsi" w:hAnsiTheme="minorHAnsi" w:cstheme="minorHAnsi"/>
+                <w:sz w:val="22"/>
+                <w:lang w:val="en-US"/>
+              </w:rPr>
+            </w:pPr>
+            <w:r>
+              <w:rPr>
+                <w:rFonts w:asciiTheme="minorHAnsi" w:hAnsiTheme="minorHAnsi" w:cstheme="minorHAnsi"/>
+                <w:sz w:val="22"/>
+                <w:lang w:val="en-US"/>
+              </w:rPr>
+              <w:t>Constructs a Date object with the provided date.</w:t>
+            </w:r>
+          </w:p>
+        </w:tc>
+      </w:tr>
+      <w:tr>
+        <w:tc>
+          <w:tcPr>
+            <w:tcW w:w="1046" w:type="pct"/>
+          </w:tcPr>
+          <w:p>
+            <w:pPr>
+              <w:autoSpaceDE w:val="0"/>
+              <w:autoSpaceDN w:val="0"/>
+              <w:adjustRightInd w:val="0"/>
+              <w:jc w:val="left"/>
+              <w:rPr>
+                <w:rFonts w:asciiTheme="minorHAnsi" w:hAnsiTheme="minorHAnsi" w:cstheme="minorHAnsi"/>
+                <w:sz w:val="22"/>
+                <w:lang w:val="en-US"/>
+              </w:rPr>
+            </w:pPr>
+            <w:proofErr w:type="spellStart"/>
+            <w:r>
+              <w:rPr>
+                <w:rFonts w:asciiTheme="minorHAnsi" w:hAnsiTheme="minorHAnsi" w:cstheme="minorHAnsi"/>
+                <w:sz w:val="22"/>
+                <w:lang w:val="en-US"/>
+              </w:rPr>
+              <w:t>compareTo</w:t>
+            </w:r>
+            <w:proofErr w:type="spellEnd"/>
+            <w:r>
+              <w:rPr>
+                <w:rFonts w:asciiTheme="minorHAnsi" w:hAnsiTheme="minorHAnsi" w:cstheme="minorHAnsi"/>
+                <w:sz w:val="22"/>
+                <w:lang w:val="en-US"/>
+              </w:rPr>
+              <w:t>(Object object)</w:t>
+            </w:r>
+          </w:p>
+        </w:tc>
+        <w:tc>
+          <w:tcPr>
+            <w:tcW w:w="767" w:type="pct"/>
+          </w:tcPr>
+          <w:p>
+            <w:pPr>
+              <w:autoSpaceDE w:val="0"/>
+              <w:autoSpaceDN w:val="0"/>
+              <w:adjustRightInd w:val="0"/>
+              <w:jc w:val="left"/>
+              <w:rPr>
+                <w:rFonts w:asciiTheme="minorHAnsi" w:hAnsiTheme="minorHAnsi" w:cstheme="minorHAnsi"/>
+                <w:sz w:val="22"/>
+                <w:lang w:val="en-US"/>
+              </w:rPr>
+            </w:pPr>
+            <w:proofErr w:type="spellStart"/>
+            <w:r>
+              <w:rPr>
+                <w:rFonts w:asciiTheme="minorHAnsi" w:hAnsiTheme="minorHAnsi" w:cstheme="minorHAnsi"/>
+                <w:sz w:val="22"/>
+                <w:lang w:val="en-US"/>
+              </w:rPr>
+              <w:t>int</w:t>
+            </w:r>
+            <w:proofErr w:type="spellEnd"/>
+          </w:p>
+        </w:tc>
+        <w:tc>
+          <w:tcPr>
+            <w:tcW w:w="3187" w:type="pct"/>
+          </w:tcPr>
+          <w:p>
+            <w:pPr>
+              <w:autoSpaceDE w:val="0"/>
+              <w:autoSpaceDN w:val="0"/>
+              <w:adjustRightInd w:val="0"/>
+              <w:jc w:val="left"/>
+              <w:rPr>
+                <w:rFonts w:asciiTheme="minorHAnsi" w:hAnsiTheme="minorHAnsi" w:cstheme="minorHAnsi"/>
+                <w:sz w:val="22"/>
+                <w:lang w:val="en-US"/>
+              </w:rPr>
+            </w:pPr>
+            <w:r>
+              <w:rPr>
+                <w:rFonts w:asciiTheme="minorHAnsi" w:hAnsiTheme="minorHAnsi" w:cstheme="minorHAnsi"/>
+                <w:sz w:val="22"/>
+                <w:lang w:val="en-US"/>
+              </w:rPr>
+              <w:t>Compares this date object to another.</w:t>
+            </w:r>
+          </w:p>
+        </w:tc>
+      </w:tr>
+      <w:tr>
+        <w:tc>
+          <w:tcPr>
+            <w:tcW w:w="1046" w:type="pct"/>
+          </w:tcPr>
+          <w:p>
+            <w:pPr>
+              <w:autoSpaceDE w:val="0"/>
+              <w:autoSpaceDN w:val="0"/>
+              <w:adjustRightInd w:val="0"/>
+              <w:jc w:val="left"/>
+              <w:rPr>
+                <w:rFonts w:asciiTheme="minorHAnsi" w:hAnsiTheme="minorHAnsi" w:cstheme="minorHAnsi"/>
+                <w:sz w:val="22"/>
+                <w:lang w:val="en-US"/>
+              </w:rPr>
+            </w:pPr>
+            <w:proofErr w:type="spellStart"/>
+            <w:r>
+              <w:rPr>
+                <w:rFonts w:asciiTheme="minorHAnsi" w:hAnsiTheme="minorHAnsi" w:cstheme="minorHAnsi"/>
+                <w:sz w:val="22"/>
+                <w:lang w:val="en-US"/>
+              </w:rPr>
+              <w:t>toString</w:t>
+            </w:r>
+            <w:proofErr w:type="spellEnd"/>
+            <w:r>
+              <w:rPr>
+                <w:rFonts w:asciiTheme="minorHAnsi" w:hAnsiTheme="minorHAnsi" w:cstheme="minorHAnsi"/>
+                <w:sz w:val="22"/>
+                <w:lang w:val="en-US"/>
+              </w:rPr>
+              <w:t>()</w:t>
+            </w:r>
+          </w:p>
+        </w:tc>
+        <w:tc>
+          <w:tcPr>
+            <w:tcW w:w="767" w:type="pct"/>
+          </w:tcPr>
+          <w:p>
+            <w:pPr>
+              <w:autoSpaceDE w:val="0"/>
+              <w:autoSpaceDN w:val="0"/>
+              <w:adjustRightInd w:val="0"/>
+              <w:jc w:val="left"/>
+              <w:rPr>
+                <w:rFonts w:asciiTheme="minorHAnsi" w:hAnsiTheme="minorHAnsi" w:cstheme="minorHAnsi"/>
+                <w:sz w:val="22"/>
+                <w:lang w:val="en-US"/>
+              </w:rPr>
+            </w:pPr>
+            <w:r>
+              <w:rPr>
+                <w:rFonts w:asciiTheme="minorHAnsi" w:hAnsiTheme="minorHAnsi" w:cstheme="minorHAnsi"/>
+                <w:sz w:val="22"/>
+                <w:lang w:val="en-US"/>
+              </w:rPr>
+              <w:t>String</w:t>
+            </w:r>
+          </w:p>
+        </w:tc>
+        <w:tc>
+          <w:tcPr>
+            <w:tcW w:w="3187" w:type="pct"/>
+          </w:tcPr>
+          <w:p>
+            <w:pPr>
+              <w:autoSpaceDE w:val="0"/>
+              <w:autoSpaceDN w:val="0"/>
+              <w:adjustRightInd w:val="0"/>
+              <w:jc w:val="left"/>
+              <w:rPr>
+                <w:rFonts w:asciiTheme="minorHAnsi" w:hAnsiTheme="minorHAnsi" w:cstheme="minorHAnsi"/>
+                <w:sz w:val="22"/>
+                <w:lang w:val="en-US"/>
+              </w:rPr>
+            </w:pPr>
+            <w:r>
+              <w:rPr>
+                <w:rFonts w:asciiTheme="minorHAnsi" w:hAnsiTheme="minorHAnsi" w:cstheme="minorHAnsi"/>
+                <w:sz w:val="22"/>
+                <w:lang w:val="en-US"/>
+              </w:rPr>
+              <w:t>Returns the Date object expressed as a String.</w:t>
+            </w:r>
+          </w:p>
+        </w:tc>
+      </w:tr>
+    </w:tbl>
+    <w:p>
+      <w:pPr>
+        <w:rPr>
+          <w:lang w:val="en-US"/>
+        </w:rPr>
+      </w:pPr>
+    </w:p>
+    <w:p>
+      <w:pPr>
+        <w:spacing w:after="200" w:line="276" w:lineRule="auto"/>
+        <w:jc w:val="left"/>
+        <w:rPr>
+          <w:rFonts w:asciiTheme="majorHAnsi" w:eastAsiaTheme="majorEastAsia" w:hAnsiTheme="majorHAnsi" w:cstheme="majorBidi"/>
+          <w:b/>
+          <w:bCs/>
+          <w:color w:val="4F81BD" w:themeColor="accent1"/>
+          <w:sz w:val="26"/>
+          <w:szCs w:val="26"/>
+          <w:lang w:val="en-CA"/>
+        </w:rPr>
+      </w:pPr>
+      <w:r>
+        <w:rPr>
+          <w:lang w:val="en-CA"/>
+        </w:rPr>
+        <w:br w:type="page"/>
+      </w:r>
+    </w:p>
+    <w:p>
+      <w:pPr>
+        <w:pStyle w:val="Heading2"/>
+        <w:rPr>
+          <w:lang w:val="en-CA"/>
+        </w:rPr>
+      </w:pPr>
+      <w:r>
+        <w:rPr>
+          <w:lang w:val="en-CA"/>
+        </w:rPr>
+        <w:lastRenderedPageBreak/>
+        <w:t>Time</w:t>
+      </w:r>
+    </w:p>
+    <w:p>
+      <w:pPr>
+        <w:autoSpaceDE w:val="0"/>
+        <w:autoSpaceDN w:val="0"/>
+        <w:adjustRightInd w:val="0"/>
+        <w:jc w:val="left"/>
+        <w:rPr>
+          <w:rFonts w:asciiTheme="minorHAnsi" w:hAnsiTheme="minorHAnsi" w:cstheme="minorHAnsi"/>
+          <w:sz w:val="22"/>
+          <w:lang w:val="en-US"/>
+        </w:rPr>
+      </w:pPr>
+      <w:r>
+        <w:rPr>
+          <w:rFonts w:asciiTheme="minorHAnsi" w:hAnsiTheme="minorHAnsi" w:cstheme="minorHAnsi"/>
+          <w:b/>
+          <w:sz w:val="22"/>
+          <w:lang w:val="en-US"/>
+        </w:rPr>
+        <w:t>Class Description:</w:t>
+      </w:r>
+      <w:r>
+        <w:rPr>
+          <w:rFonts w:asciiTheme="minorHAnsi" w:hAnsiTheme="minorHAnsi" w:cstheme="minorHAnsi"/>
+          <w:sz w:val="22"/>
+          <w:lang w:val="en-US"/>
+        </w:rPr>
+        <w:t xml:space="preserve"> </w:t>
+      </w:r>
+      <w:r>
+        <w:rPr>
+          <w:rFonts w:asciiTheme="minorHAnsi" w:hAnsiTheme="minorHAnsi" w:cstheme="minorHAnsi"/>
+          <w:sz w:val="22"/>
+          <w:lang w:val="en-US"/>
+        </w:rPr>
+        <w:t xml:space="preserve">Stores a </w:t>
+      </w:r>
+      <w:r>
+        <w:rPr>
+          <w:rFonts w:asciiTheme="minorHAnsi" w:hAnsiTheme="minorHAnsi" w:cstheme="minorHAnsi"/>
+          <w:sz w:val="22"/>
+          <w:lang w:val="en-US"/>
+        </w:rPr>
+        <w:t>time</w:t>
+      </w:r>
+      <w:r>
+        <w:rPr>
+          <w:rFonts w:asciiTheme="minorHAnsi" w:hAnsiTheme="minorHAnsi" w:cstheme="minorHAnsi"/>
+          <w:sz w:val="22"/>
+          <w:lang w:val="en-US"/>
+        </w:rPr>
+        <w:t>.</w:t>
+      </w:r>
+      <w:r>
+        <w:rPr>
+          <w:rFonts w:asciiTheme="minorHAnsi" w:hAnsiTheme="minorHAnsi" w:cstheme="minorHAnsi"/>
+          <w:sz w:val="22"/>
+          <w:lang w:val="en-US"/>
+        </w:rPr>
+        <w:t xml:space="preserve">  </w:t>
+      </w:r>
+      <w:proofErr w:type="gramStart"/>
+      <w:r>
+        <w:rPr>
+          <w:rFonts w:asciiTheme="minorHAnsi" w:hAnsiTheme="minorHAnsi" w:cstheme="minorHAnsi"/>
+          <w:sz w:val="22"/>
+          <w:lang w:val="en-US"/>
+        </w:rPr>
+        <w:t>Implements Comparable.</w:t>
+      </w:r>
+      <w:proofErr w:type="gramEnd"/>
+    </w:p>
+    <w:p>
+      <w:pPr>
+        <w:autoSpaceDE w:val="0"/>
+        <w:autoSpaceDN w:val="0"/>
+        <w:adjustRightInd w:val="0"/>
+        <w:jc w:val="left"/>
+        <w:rPr>
+          <w:rFonts w:asciiTheme="minorHAnsi" w:hAnsiTheme="minorHAnsi" w:cstheme="minorHAnsi"/>
+          <w:sz w:val="22"/>
+          <w:lang w:val="en-US"/>
+        </w:rPr>
+      </w:pPr>
+    </w:p>
+    <w:p>
+      <w:pPr>
+        <w:autoSpaceDE w:val="0"/>
+        <w:autoSpaceDN w:val="0"/>
+        <w:adjustRightInd w:val="0"/>
+        <w:jc w:val="left"/>
+        <w:rPr>
+          <w:rFonts w:asciiTheme="minorHAnsi" w:hAnsiTheme="minorHAnsi" w:cstheme="minorHAnsi"/>
+          <w:b/>
+          <w:sz w:val="22"/>
+          <w:lang w:val="en-US"/>
+        </w:rPr>
+      </w:pPr>
+      <w:r>
+        <w:rPr>
+          <w:rFonts w:asciiTheme="minorHAnsi" w:hAnsiTheme="minorHAnsi" w:cstheme="minorHAnsi"/>
+          <w:b/>
+          <w:sz w:val="22"/>
+          <w:lang w:val="en-US"/>
+        </w:rPr>
+        <w:t>Attributes Dictionary:</w:t>
+      </w:r>
+    </w:p>
+    <w:tbl>
+      <w:tblPr>
+        <w:tblStyle w:val="TableGrid"/>
+        <w:tblW w:w="5000" w:type="pct"/>
+        <w:tblLook w:val="04A0" w:firstRow="1" w:lastRow="0" w:firstColumn="1" w:lastColumn="0" w:noHBand="0" w:noVBand="1"/>
+      </w:tblPr>
+      <w:tblGrid>
+        <w:gridCol w:w="1425"/>
+        <w:gridCol w:w="1843"/>
+        <w:gridCol w:w="6303"/>
+      </w:tblGrid>
+      <w:tr>
+        <w:trPr>
+          <w:trHeight w:val="257"/>
+        </w:trPr>
+        <w:tc>
+          <w:tcPr>
+            <w:tcW w:w="744" w:type="pct"/>
+          </w:tcPr>
+          <w:p>
+            <w:pPr>
+              <w:autoSpaceDE w:val="0"/>
+              <w:autoSpaceDN w:val="0"/>
+              <w:adjustRightInd w:val="0"/>
+              <w:jc w:val="left"/>
+              <w:rPr>
+                <w:rFonts w:asciiTheme="minorHAnsi" w:hAnsiTheme="minorHAnsi" w:cstheme="minorHAnsi"/>
+                <w:b/>
+                <w:sz w:val="22"/>
+                <w:lang w:val="en-US"/>
+              </w:rPr>
+            </w:pPr>
+            <w:r>
+              <w:rPr>
+                <w:rFonts w:asciiTheme="minorHAnsi" w:hAnsiTheme="minorHAnsi" w:cstheme="minorHAnsi"/>
+                <w:b/>
+                <w:sz w:val="22"/>
+                <w:lang w:val="en-US"/>
+              </w:rPr>
+              <w:t>Name</w:t>
+            </w:r>
+          </w:p>
+        </w:tc>
+        <w:tc>
+          <w:tcPr>
+            <w:tcW w:w="963" w:type="pct"/>
+          </w:tcPr>
+          <w:p>
+            <w:pPr>
+              <w:autoSpaceDE w:val="0"/>
+              <w:autoSpaceDN w:val="0"/>
+              <w:adjustRightInd w:val="0"/>
+              <w:jc w:val="left"/>
+              <w:rPr>
+                <w:rFonts w:asciiTheme="minorHAnsi" w:hAnsiTheme="minorHAnsi" w:cstheme="minorHAnsi"/>
+                <w:b/>
+                <w:sz w:val="22"/>
+                <w:lang w:val="en-US"/>
+              </w:rPr>
+            </w:pPr>
+            <w:r>
+              <w:rPr>
+                <w:rFonts w:asciiTheme="minorHAnsi" w:hAnsiTheme="minorHAnsi" w:cstheme="minorHAnsi"/>
+                <w:b/>
+                <w:sz w:val="22"/>
+                <w:lang w:val="en-US"/>
+              </w:rPr>
+              <w:t>Type</w:t>
+            </w:r>
+          </w:p>
+        </w:tc>
+        <w:tc>
+          <w:tcPr>
+            <w:tcW w:w="3293" w:type="pct"/>
+          </w:tcPr>
+          <w:p>
+            <w:pPr>
+              <w:autoSpaceDE w:val="0"/>
+              <w:autoSpaceDN w:val="0"/>
+              <w:adjustRightInd w:val="0"/>
+              <w:jc w:val="left"/>
+              <w:rPr>
+                <w:rFonts w:asciiTheme="minorHAnsi" w:hAnsiTheme="minorHAnsi" w:cstheme="minorHAnsi"/>
+                <w:b/>
+                <w:sz w:val="22"/>
+                <w:lang w:val="en-US"/>
+              </w:rPr>
+            </w:pPr>
+            <w:r>
+              <w:rPr>
+                <w:rFonts w:asciiTheme="minorHAnsi" w:hAnsiTheme="minorHAnsi" w:cstheme="minorHAnsi"/>
+                <w:b/>
+                <w:sz w:val="22"/>
+                <w:lang w:val="en-US"/>
+              </w:rPr>
+              <w:t>Description</w:t>
+            </w:r>
+          </w:p>
+        </w:tc>
+      </w:tr>
+      <w:tr>
+        <w:trPr>
+          <w:trHeight w:val="288"/>
+        </w:trPr>
+        <w:tc>
+          <w:tcPr>
+            <w:tcW w:w="744" w:type="pct"/>
+          </w:tcPr>
+          <w:p>
+            <w:pPr>
+              <w:autoSpaceDE w:val="0"/>
+              <w:autoSpaceDN w:val="0"/>
+              <w:adjustRightInd w:val="0"/>
+              <w:jc w:val="left"/>
+              <w:rPr>
+                <w:rFonts w:asciiTheme="minorHAnsi" w:hAnsiTheme="minorHAnsi" w:cstheme="minorHAnsi"/>
+                <w:sz w:val="22"/>
+                <w:lang w:val="en-US"/>
+              </w:rPr>
+            </w:pPr>
+            <w:r>
+              <w:rPr>
+                <w:rFonts w:asciiTheme="minorHAnsi" w:hAnsiTheme="minorHAnsi" w:cstheme="minorHAnsi"/>
+                <w:sz w:val="22"/>
+                <w:lang w:val="en-US"/>
+              </w:rPr>
+              <w:t>hour</w:t>
+            </w:r>
+          </w:p>
+        </w:tc>
+        <w:tc>
+          <w:tcPr>
+            <w:tcW w:w="963" w:type="pct"/>
+          </w:tcPr>
+          <w:p>
+            <w:pPr>
+              <w:autoSpaceDE w:val="0"/>
+              <w:autoSpaceDN w:val="0"/>
+              <w:adjustRightInd w:val="0"/>
+              <w:jc w:val="left"/>
+              <w:rPr>
+                <w:rFonts w:asciiTheme="minorHAnsi" w:hAnsiTheme="minorHAnsi" w:cstheme="minorHAnsi"/>
+                <w:sz w:val="22"/>
+                <w:lang w:val="en-US"/>
+              </w:rPr>
+            </w:pPr>
+            <w:proofErr w:type="spellStart"/>
+            <w:r>
+              <w:rPr>
+                <w:rFonts w:asciiTheme="minorHAnsi" w:hAnsiTheme="minorHAnsi" w:cstheme="minorHAnsi"/>
+                <w:sz w:val="22"/>
+                <w:lang w:val="en-US"/>
+              </w:rPr>
+              <w:t>int</w:t>
+            </w:r>
+            <w:proofErr w:type="spellEnd"/>
+          </w:p>
+        </w:tc>
+        <w:tc>
+          <w:tcPr>
+            <w:tcW w:w="3293" w:type="pct"/>
+          </w:tcPr>
+          <w:p>
+            <w:pPr>
+              <w:autoSpaceDE w:val="0"/>
+              <w:autoSpaceDN w:val="0"/>
+              <w:adjustRightInd w:val="0"/>
+              <w:jc w:val="left"/>
+              <w:rPr>
+                <w:rFonts w:asciiTheme="minorHAnsi" w:hAnsiTheme="minorHAnsi" w:cstheme="minorHAnsi"/>
+                <w:sz w:val="22"/>
+                <w:lang w:val="en-US"/>
+              </w:rPr>
+            </w:pPr>
+            <w:r>
+              <w:rPr>
+                <w:rFonts w:asciiTheme="minorHAnsi" w:hAnsiTheme="minorHAnsi" w:cstheme="minorHAnsi"/>
+                <w:sz w:val="22"/>
+                <w:lang w:val="en-US"/>
+              </w:rPr>
+              <w:t xml:space="preserve">Stores the </w:t>
+            </w:r>
+            <w:r>
+              <w:rPr>
+                <w:rFonts w:asciiTheme="minorHAnsi" w:hAnsiTheme="minorHAnsi" w:cstheme="minorHAnsi"/>
+                <w:sz w:val="22"/>
+                <w:lang w:val="en-US"/>
+              </w:rPr>
+              <w:t>hour</w:t>
+            </w:r>
+            <w:r>
+              <w:rPr>
+                <w:rFonts w:asciiTheme="minorHAnsi" w:hAnsiTheme="minorHAnsi" w:cstheme="minorHAnsi"/>
+                <w:sz w:val="22"/>
+                <w:lang w:val="en-US"/>
+              </w:rPr>
+              <w:t>.</w:t>
+            </w:r>
+          </w:p>
+        </w:tc>
+      </w:tr>
+      <w:tr>
+        <w:trPr>
+          <w:trHeight w:val="288"/>
+        </w:trPr>
+        <w:tc>
+          <w:tcPr>
+            <w:tcW w:w="744" w:type="pct"/>
+          </w:tcPr>
+          <w:p>
+            <w:pPr>
+              <w:autoSpaceDE w:val="0"/>
+              <w:autoSpaceDN w:val="0"/>
+              <w:adjustRightInd w:val="0"/>
+              <w:jc w:val="left"/>
+              <w:rPr>
+                <w:rFonts w:asciiTheme="minorHAnsi" w:hAnsiTheme="minorHAnsi" w:cstheme="minorHAnsi"/>
+                <w:sz w:val="22"/>
+                <w:lang w:val="en-US"/>
+              </w:rPr>
+            </w:pPr>
+            <w:r>
+              <w:rPr>
+                <w:rFonts w:asciiTheme="minorHAnsi" w:hAnsiTheme="minorHAnsi" w:cstheme="minorHAnsi"/>
+                <w:sz w:val="22"/>
+                <w:lang w:val="en-US"/>
+              </w:rPr>
+              <w:t>minute</w:t>
+            </w:r>
+          </w:p>
+        </w:tc>
+        <w:tc>
+          <w:tcPr>
+            <w:tcW w:w="963" w:type="pct"/>
+          </w:tcPr>
+          <w:p>
+            <w:pPr>
+              <w:autoSpaceDE w:val="0"/>
+              <w:autoSpaceDN w:val="0"/>
+              <w:adjustRightInd w:val="0"/>
+              <w:jc w:val="left"/>
+              <w:rPr>
+                <w:rFonts w:asciiTheme="minorHAnsi" w:hAnsiTheme="minorHAnsi" w:cstheme="minorHAnsi"/>
+                <w:sz w:val="22"/>
+                <w:lang w:val="en-US"/>
+              </w:rPr>
+            </w:pPr>
+            <w:proofErr w:type="spellStart"/>
+            <w:r>
+              <w:rPr>
+                <w:rFonts w:asciiTheme="minorHAnsi" w:hAnsiTheme="minorHAnsi" w:cstheme="minorHAnsi"/>
+                <w:sz w:val="22"/>
+                <w:lang w:val="en-US"/>
+              </w:rPr>
+              <w:t>int</w:t>
+            </w:r>
+            <w:proofErr w:type="spellEnd"/>
+          </w:p>
+        </w:tc>
+        <w:tc>
+          <w:tcPr>
+            <w:tcW w:w="3293" w:type="pct"/>
+          </w:tcPr>
+          <w:p>
+            <w:pPr>
+              <w:autoSpaceDE w:val="0"/>
+              <w:autoSpaceDN w:val="0"/>
+              <w:adjustRightInd w:val="0"/>
+              <w:jc w:val="left"/>
+              <w:rPr>
+                <w:rFonts w:asciiTheme="minorHAnsi" w:hAnsiTheme="minorHAnsi" w:cstheme="minorHAnsi"/>
+                <w:sz w:val="22"/>
+                <w:lang w:val="en-US"/>
+              </w:rPr>
+            </w:pPr>
+            <w:r>
+              <w:rPr>
+                <w:rFonts w:asciiTheme="minorHAnsi" w:hAnsiTheme="minorHAnsi" w:cstheme="minorHAnsi"/>
+                <w:sz w:val="22"/>
+                <w:lang w:val="en-US"/>
+              </w:rPr>
+              <w:t>Stores the minute.</w:t>
+            </w:r>
+          </w:p>
+        </w:tc>
+      </w:tr>
+    </w:tbl>
+    <w:p>
+      <w:pPr>
+        <w:autoSpaceDE w:val="0"/>
+        <w:autoSpaceDN w:val="0"/>
+        <w:adjustRightInd w:val="0"/>
+        <w:jc w:val="left"/>
+        <w:rPr>
+          <w:rFonts w:asciiTheme="minorHAnsi" w:hAnsiTheme="minorHAnsi" w:cstheme="minorHAnsi"/>
+          <w:sz w:val="22"/>
+          <w:lang w:val="en-US"/>
+        </w:rPr>
+      </w:pPr>
+    </w:p>
+    <w:p>
+      <w:pPr>
+        <w:autoSpaceDE w:val="0"/>
+        <w:autoSpaceDN w:val="0"/>
+        <w:adjustRightInd w:val="0"/>
+        <w:jc w:val="left"/>
+        <w:rPr>
+          <w:rFonts w:asciiTheme="minorHAnsi" w:hAnsiTheme="minorHAnsi" w:cstheme="minorHAnsi"/>
+          <w:b/>
+          <w:sz w:val="22"/>
+          <w:lang w:val="en-US"/>
+        </w:rPr>
+      </w:pPr>
+      <w:r>
+        <w:rPr>
+          <w:rFonts w:asciiTheme="minorHAnsi" w:hAnsiTheme="minorHAnsi" w:cstheme="minorHAnsi"/>
+          <w:b/>
+          <w:sz w:val="22"/>
+          <w:lang w:val="en-US"/>
+        </w:rPr>
+        <w:t>Methods Dictionary:</w:t>
+      </w:r>
+    </w:p>
+    <w:tbl>
+      <w:tblPr>
+        <w:tblStyle w:val="TableGrid"/>
+        <w:tblW w:w="5000" w:type="pct"/>
+        <w:tblLook w:val="04A0" w:firstRow="1" w:lastRow="0" w:firstColumn="1" w:lastColumn="0" w:noHBand="0" w:noVBand="1"/>
+      </w:tblPr>
+      <w:tblGrid>
+        <w:gridCol w:w="2002"/>
+        <w:gridCol w:w="1468"/>
+        <w:gridCol w:w="6101"/>
+      </w:tblGrid>
+      <w:tr>
+        <w:tc>
+          <w:tcPr>
+            <w:tcW w:w="1046" w:type="pct"/>
+          </w:tcPr>
+          <w:p>
+            <w:pPr>
+              <w:autoSpaceDE w:val="0"/>
+              <w:autoSpaceDN w:val="0"/>
+              <w:adjustRightInd w:val="0"/>
+              <w:jc w:val="left"/>
+              <w:rPr>
+                <w:rFonts w:asciiTheme="minorHAnsi" w:hAnsiTheme="minorHAnsi" w:cstheme="minorHAnsi"/>
+                <w:b/>
+                <w:sz w:val="22"/>
+                <w:lang w:val="en-US"/>
+              </w:rPr>
+            </w:pPr>
+            <w:r>
+              <w:rPr>
+                <w:rFonts w:asciiTheme="minorHAnsi" w:hAnsiTheme="minorHAnsi" w:cstheme="minorHAnsi"/>
+                <w:b/>
+                <w:sz w:val="22"/>
+                <w:lang w:val="en-US"/>
+              </w:rPr>
+              <w:t>Name</w:t>
+            </w:r>
+          </w:p>
+        </w:tc>
+        <w:tc>
+          <w:tcPr>
+            <w:tcW w:w="767" w:type="pct"/>
+          </w:tcPr>
+          <w:p>
+            <w:pPr>
+              <w:autoSpaceDE w:val="0"/>
+              <w:autoSpaceDN w:val="0"/>
+              <w:adjustRightInd w:val="0"/>
+              <w:jc w:val="left"/>
+              <w:rPr>
+                <w:rFonts w:asciiTheme="minorHAnsi" w:hAnsiTheme="minorHAnsi" w:cstheme="minorHAnsi"/>
+                <w:b/>
+                <w:sz w:val="22"/>
+                <w:lang w:val="en-US"/>
+              </w:rPr>
+            </w:pPr>
+            <w:r>
+              <w:rPr>
+                <w:rFonts w:asciiTheme="minorHAnsi" w:hAnsiTheme="minorHAnsi" w:cstheme="minorHAnsi"/>
+                <w:b/>
+                <w:sz w:val="22"/>
+                <w:lang w:val="en-US"/>
+              </w:rPr>
+              <w:t>Type</w:t>
+            </w:r>
+          </w:p>
+        </w:tc>
+        <w:tc>
+          <w:tcPr>
+            <w:tcW w:w="3187" w:type="pct"/>
+          </w:tcPr>
+          <w:p>
+            <w:pPr>
+              <w:autoSpaceDE w:val="0"/>
+              <w:autoSpaceDN w:val="0"/>
+              <w:adjustRightInd w:val="0"/>
+              <w:jc w:val="left"/>
+              <w:rPr>
+                <w:rFonts w:asciiTheme="minorHAnsi" w:hAnsiTheme="minorHAnsi" w:cstheme="minorHAnsi"/>
+                <w:b/>
+                <w:sz w:val="22"/>
+                <w:lang w:val="en-US"/>
+              </w:rPr>
+            </w:pPr>
+            <w:r>
+              <w:rPr>
+                <w:rFonts w:asciiTheme="minorHAnsi" w:hAnsiTheme="minorHAnsi" w:cstheme="minorHAnsi"/>
+                <w:b/>
+                <w:sz w:val="22"/>
+                <w:lang w:val="en-US"/>
+              </w:rPr>
+              <w:t>Description</w:t>
+            </w:r>
+          </w:p>
+        </w:tc>
+      </w:tr>
+      <w:tr>
+        <w:tc>
+          <w:tcPr>
+            <w:tcW w:w="1046" w:type="pct"/>
+          </w:tcPr>
+          <w:p>
+            <w:pPr>
+              <w:rPr>
+                <w:rFonts w:asciiTheme="minorHAnsi" w:hAnsiTheme="minorHAnsi" w:cstheme="minorHAnsi"/>
+                <w:sz w:val="22"/>
+                <w:lang w:val="en-US"/>
+              </w:rPr>
+            </w:pPr>
+            <w:r>
+              <w:rPr>
+                <w:rFonts w:asciiTheme="minorHAnsi" w:hAnsiTheme="minorHAnsi" w:cstheme="minorHAnsi"/>
+                <w:sz w:val="22"/>
+                <w:lang w:val="en-US"/>
+              </w:rPr>
+              <w:t>Time</w:t>
+            </w:r>
+            <w:r>
+              <w:rPr>
+                <w:rFonts w:asciiTheme="minorHAnsi" w:hAnsiTheme="minorHAnsi" w:cstheme="minorHAnsi"/>
+                <w:sz w:val="22"/>
+                <w:lang w:val="en-US"/>
+              </w:rPr>
+              <w:t>()</w:t>
+            </w:r>
+          </w:p>
+        </w:tc>
+        <w:tc>
+          <w:tcPr>
+            <w:tcW w:w="767" w:type="pct"/>
+          </w:tcPr>
+          <w:p>
+            <w:pPr>
+              <w:autoSpaceDE w:val="0"/>
+              <w:autoSpaceDN w:val="0"/>
+              <w:adjustRightInd w:val="0"/>
+              <w:jc w:val="left"/>
+              <w:rPr>
+                <w:rFonts w:asciiTheme="minorHAnsi" w:hAnsiTheme="minorHAnsi" w:cstheme="minorHAnsi"/>
+                <w:sz w:val="22"/>
+                <w:lang w:val="en-US"/>
+              </w:rPr>
+            </w:pPr>
+            <w:r>
+              <w:rPr>
+                <w:rFonts w:asciiTheme="minorHAnsi" w:hAnsiTheme="minorHAnsi" w:cstheme="minorHAnsi"/>
+                <w:sz w:val="22"/>
+                <w:lang w:val="en-US"/>
+              </w:rPr>
+              <w:t>constructor</w:t>
+            </w:r>
+          </w:p>
+        </w:tc>
+        <w:tc>
+          <w:tcPr>
+            <w:tcW w:w="3187" w:type="pct"/>
+          </w:tcPr>
+          <w:p>
+            <w:pPr>
+              <w:autoSpaceDE w:val="0"/>
+              <w:autoSpaceDN w:val="0"/>
+              <w:adjustRightInd w:val="0"/>
+              <w:jc w:val="left"/>
+              <w:rPr>
+                <w:rFonts w:asciiTheme="minorHAnsi" w:hAnsiTheme="minorHAnsi" w:cstheme="minorHAnsi"/>
+                <w:sz w:val="22"/>
+                <w:lang w:val="en-US"/>
+              </w:rPr>
+            </w:pPr>
+            <w:r>
+              <w:rPr>
+                <w:rFonts w:asciiTheme="minorHAnsi" w:hAnsiTheme="minorHAnsi" w:cstheme="minorHAnsi"/>
+                <w:sz w:val="22"/>
+                <w:lang w:val="en-US"/>
+              </w:rPr>
+              <w:t xml:space="preserve">Constructs a </w:t>
+            </w:r>
+            <w:r>
+              <w:rPr>
+                <w:rFonts w:asciiTheme="minorHAnsi" w:hAnsiTheme="minorHAnsi" w:cstheme="minorHAnsi"/>
+                <w:sz w:val="22"/>
+                <w:lang w:val="en-US"/>
+              </w:rPr>
+              <w:t>Time</w:t>
+            </w:r>
+            <w:r>
+              <w:rPr>
+                <w:rFonts w:asciiTheme="minorHAnsi" w:hAnsiTheme="minorHAnsi" w:cstheme="minorHAnsi"/>
+                <w:sz w:val="22"/>
+                <w:lang w:val="en-US"/>
+              </w:rPr>
+              <w:t xml:space="preserve"> object, using the current </w:t>
+            </w:r>
+            <w:r>
+              <w:rPr>
+                <w:rFonts w:asciiTheme="minorHAnsi" w:hAnsiTheme="minorHAnsi" w:cstheme="minorHAnsi"/>
+                <w:sz w:val="22"/>
+                <w:lang w:val="en-US"/>
+              </w:rPr>
+              <w:t>time</w:t>
+            </w:r>
+            <w:r>
+              <w:rPr>
+                <w:rFonts w:asciiTheme="minorHAnsi" w:hAnsiTheme="minorHAnsi" w:cstheme="minorHAnsi"/>
+                <w:sz w:val="22"/>
+                <w:lang w:val="en-US"/>
+              </w:rPr>
+              <w:t>.</w:t>
+            </w:r>
+          </w:p>
+        </w:tc>
+      </w:tr>
+      <w:tr>
+        <w:tc>
+          <w:tcPr>
+            <w:tcW w:w="1046" w:type="pct"/>
+          </w:tcPr>
+          <w:p>
+            <w:pPr>
+              <w:jc w:val="left"/>
+              <w:rPr>
+                <w:rFonts w:asciiTheme="minorHAnsi" w:hAnsiTheme="minorHAnsi" w:cstheme="minorHAnsi"/>
+                <w:sz w:val="22"/>
+                <w:lang w:val="en-US"/>
+              </w:rPr>
+            </w:pPr>
+            <w:r>
+              <w:rPr>
+                <w:rFonts w:asciiTheme="minorHAnsi" w:hAnsiTheme="minorHAnsi" w:cstheme="minorHAnsi"/>
+                <w:sz w:val="22"/>
+                <w:lang w:val="en-US"/>
+              </w:rPr>
+              <w:t>Time(</w:t>
+            </w:r>
+            <w:proofErr w:type="spellStart"/>
+            <w:r>
+              <w:rPr>
+                <w:rFonts w:asciiTheme="minorHAnsi" w:hAnsiTheme="minorHAnsi" w:cstheme="minorHAnsi"/>
+                <w:sz w:val="22"/>
+                <w:lang w:val="en-US"/>
+              </w:rPr>
+              <w:t>int</w:t>
+            </w:r>
+            <w:proofErr w:type="spellEnd"/>
+            <w:r>
+              <w:rPr>
+                <w:rFonts w:asciiTheme="minorHAnsi" w:hAnsiTheme="minorHAnsi" w:cstheme="minorHAnsi"/>
+                <w:sz w:val="22"/>
+                <w:lang w:val="en-US"/>
+              </w:rPr>
+              <w:t xml:space="preserve"> hour, </w:t>
+            </w:r>
+            <w:proofErr w:type="spellStart"/>
+            <w:r>
+              <w:rPr>
+                <w:rFonts w:asciiTheme="minorHAnsi" w:hAnsiTheme="minorHAnsi" w:cstheme="minorHAnsi"/>
+                <w:sz w:val="22"/>
+                <w:lang w:val="en-US"/>
+              </w:rPr>
+              <w:t>int</w:t>
+            </w:r>
+            <w:proofErr w:type="spellEnd"/>
+            <w:r>
+              <w:rPr>
+                <w:rFonts w:asciiTheme="minorHAnsi" w:hAnsiTheme="minorHAnsi" w:cstheme="minorHAnsi"/>
+                <w:sz w:val="22"/>
+                <w:lang w:val="en-US"/>
+              </w:rPr>
+              <w:t xml:space="preserve"> minute)</w:t>
+            </w:r>
+          </w:p>
+        </w:tc>
+        <w:tc>
+          <w:tcPr>
+            <w:tcW w:w="767" w:type="pct"/>
+          </w:tcPr>
+          <w:p>
+            <w:pPr>
+              <w:autoSpaceDE w:val="0"/>
+              <w:autoSpaceDN w:val="0"/>
+              <w:adjustRightInd w:val="0"/>
+              <w:jc w:val="left"/>
+              <w:rPr>
+                <w:rFonts w:asciiTheme="minorHAnsi" w:hAnsiTheme="minorHAnsi" w:cstheme="minorHAnsi"/>
+                <w:sz w:val="22"/>
+                <w:lang w:val="en-US"/>
+              </w:rPr>
+            </w:pPr>
+            <w:r>
+              <w:rPr>
+                <w:rFonts w:asciiTheme="minorHAnsi" w:hAnsiTheme="minorHAnsi" w:cstheme="minorHAnsi"/>
+                <w:sz w:val="22"/>
+                <w:lang w:val="en-US"/>
+              </w:rPr>
+              <w:t>constructor</w:t>
+            </w:r>
+          </w:p>
+        </w:tc>
+        <w:tc>
+          <w:tcPr>
+            <w:tcW w:w="3187" w:type="pct"/>
+          </w:tcPr>
+          <w:p>
+            <w:pPr>
+              <w:autoSpaceDE w:val="0"/>
+              <w:autoSpaceDN w:val="0"/>
+              <w:adjustRightInd w:val="0"/>
+              <w:jc w:val="left"/>
+              <w:rPr>
+                <w:rFonts w:asciiTheme="minorHAnsi" w:hAnsiTheme="minorHAnsi" w:cstheme="minorHAnsi"/>
+                <w:sz w:val="22"/>
+                <w:lang w:val="en-US"/>
+              </w:rPr>
+            </w:pPr>
+            <w:r>
+              <w:rPr>
+                <w:rFonts w:asciiTheme="minorHAnsi" w:hAnsiTheme="minorHAnsi" w:cstheme="minorHAnsi"/>
+                <w:sz w:val="22"/>
+                <w:lang w:val="en-US"/>
+              </w:rPr>
+              <w:t xml:space="preserve">Constructs a </w:t>
+            </w:r>
+            <w:r>
+              <w:rPr>
+                <w:rFonts w:asciiTheme="minorHAnsi" w:hAnsiTheme="minorHAnsi" w:cstheme="minorHAnsi"/>
+                <w:sz w:val="22"/>
+                <w:lang w:val="en-US"/>
+              </w:rPr>
+              <w:t>Time</w:t>
+            </w:r>
+            <w:r>
+              <w:rPr>
+                <w:rFonts w:asciiTheme="minorHAnsi" w:hAnsiTheme="minorHAnsi" w:cstheme="minorHAnsi"/>
+                <w:sz w:val="22"/>
+                <w:lang w:val="en-US"/>
+              </w:rPr>
+              <w:t xml:space="preserve"> object with the provided time.</w:t>
+            </w:r>
+          </w:p>
+        </w:tc>
+      </w:tr>
+      <w:tr>
+        <w:tc>
+          <w:tcPr>
+            <w:tcW w:w="1046" w:type="pct"/>
+          </w:tcPr>
+          <w:p>
+            <w:pPr>
+              <w:autoSpaceDE w:val="0"/>
+              <w:autoSpaceDN w:val="0"/>
+              <w:adjustRightInd w:val="0"/>
+              <w:jc w:val="left"/>
+              <w:rPr>
+                <w:rFonts w:asciiTheme="minorHAnsi" w:hAnsiTheme="minorHAnsi" w:cstheme="minorHAnsi"/>
+                <w:sz w:val="22"/>
+                <w:lang w:val="en-US"/>
+              </w:rPr>
+            </w:pPr>
+            <w:proofErr w:type="spellStart"/>
+            <w:r>
+              <w:rPr>
+                <w:rFonts w:asciiTheme="minorHAnsi" w:hAnsiTheme="minorHAnsi" w:cstheme="minorHAnsi"/>
+                <w:sz w:val="22"/>
+                <w:lang w:val="en-US"/>
+              </w:rPr>
+              <w:t>compareTo</w:t>
+            </w:r>
+            <w:proofErr w:type="spellEnd"/>
+            <w:r>
+              <w:rPr>
+                <w:rFonts w:asciiTheme="minorHAnsi" w:hAnsiTheme="minorHAnsi" w:cstheme="minorHAnsi"/>
+                <w:sz w:val="22"/>
+                <w:lang w:val="en-US"/>
+              </w:rPr>
+              <w:t>(Object object)</w:t>
+            </w:r>
+          </w:p>
+        </w:tc>
+        <w:tc>
+          <w:tcPr>
+            <w:tcW w:w="767" w:type="pct"/>
+          </w:tcPr>
+          <w:p>
+            <w:pPr>
+              <w:autoSpaceDE w:val="0"/>
+              <w:autoSpaceDN w:val="0"/>
+              <w:adjustRightInd w:val="0"/>
+              <w:jc w:val="left"/>
+              <w:rPr>
+                <w:rFonts w:asciiTheme="minorHAnsi" w:hAnsiTheme="minorHAnsi" w:cstheme="minorHAnsi"/>
+                <w:sz w:val="22"/>
+                <w:lang w:val="en-US"/>
+              </w:rPr>
+            </w:pPr>
+            <w:proofErr w:type="spellStart"/>
+            <w:r>
+              <w:rPr>
+                <w:rFonts w:asciiTheme="minorHAnsi" w:hAnsiTheme="minorHAnsi" w:cstheme="minorHAnsi"/>
+                <w:sz w:val="22"/>
+                <w:lang w:val="en-US"/>
+              </w:rPr>
+              <w:t>int</w:t>
+            </w:r>
+            <w:proofErr w:type="spellEnd"/>
+          </w:p>
+        </w:tc>
+        <w:tc>
+          <w:tcPr>
+            <w:tcW w:w="3187" w:type="pct"/>
+          </w:tcPr>
+          <w:p>
+            <w:pPr>
+              <w:autoSpaceDE w:val="0"/>
+              <w:autoSpaceDN w:val="0"/>
+              <w:adjustRightInd w:val="0"/>
+              <w:jc w:val="left"/>
+              <w:rPr>
+                <w:rFonts w:asciiTheme="minorHAnsi" w:hAnsiTheme="minorHAnsi" w:cstheme="minorHAnsi"/>
+                <w:sz w:val="22"/>
+                <w:lang w:val="en-US"/>
+              </w:rPr>
+            </w:pPr>
+            <w:r>
+              <w:rPr>
+                <w:rFonts w:asciiTheme="minorHAnsi" w:hAnsiTheme="minorHAnsi" w:cstheme="minorHAnsi"/>
+                <w:sz w:val="22"/>
+                <w:lang w:val="en-US"/>
+              </w:rPr>
+              <w:t>Compares this time object to another.</w:t>
+            </w:r>
+          </w:p>
+        </w:tc>
+      </w:tr>
+      <w:tr>
+        <w:tc>
+          <w:tcPr>
+            <w:tcW w:w="1046" w:type="pct"/>
+          </w:tcPr>
+          <w:p>
+            <w:pPr>
+              <w:autoSpaceDE w:val="0"/>
+              <w:autoSpaceDN w:val="0"/>
+              <w:adjustRightInd w:val="0"/>
+              <w:jc w:val="left"/>
+              <w:rPr>
+                <w:rFonts w:asciiTheme="minorHAnsi" w:hAnsiTheme="minorHAnsi" w:cstheme="minorHAnsi"/>
+                <w:sz w:val="22"/>
+                <w:lang w:val="en-US"/>
+              </w:rPr>
+            </w:pPr>
+            <w:proofErr w:type="spellStart"/>
+            <w:r>
+              <w:rPr>
+                <w:rFonts w:asciiTheme="minorHAnsi" w:hAnsiTheme="minorHAnsi" w:cstheme="minorHAnsi"/>
+                <w:sz w:val="22"/>
+                <w:lang w:val="en-US"/>
+              </w:rPr>
+              <w:t>toString</w:t>
+            </w:r>
+            <w:proofErr w:type="spellEnd"/>
+            <w:r>
+              <w:rPr>
+                <w:rFonts w:asciiTheme="minorHAnsi" w:hAnsiTheme="minorHAnsi" w:cstheme="minorHAnsi"/>
+                <w:sz w:val="22"/>
+                <w:lang w:val="en-US"/>
+              </w:rPr>
+              <w:t>()</w:t>
+            </w:r>
+          </w:p>
+        </w:tc>
+        <w:tc>
+          <w:tcPr>
+            <w:tcW w:w="767" w:type="pct"/>
+          </w:tcPr>
+          <w:p>
+            <w:pPr>
+              <w:autoSpaceDE w:val="0"/>
+              <w:autoSpaceDN w:val="0"/>
+              <w:adjustRightInd w:val="0"/>
+              <w:jc w:val="left"/>
+              <w:rPr>
+                <w:rFonts w:asciiTheme="minorHAnsi" w:hAnsiTheme="minorHAnsi" w:cstheme="minorHAnsi"/>
+                <w:sz w:val="22"/>
+                <w:lang w:val="en-US"/>
+              </w:rPr>
+            </w:pPr>
+            <w:r>
+              <w:rPr>
+                <w:rFonts w:asciiTheme="minorHAnsi" w:hAnsiTheme="minorHAnsi" w:cstheme="minorHAnsi"/>
+                <w:sz w:val="22"/>
+                <w:lang w:val="en-US"/>
+              </w:rPr>
+              <w:t>String</w:t>
+            </w:r>
+          </w:p>
+        </w:tc>
+        <w:tc>
+          <w:tcPr>
+            <w:tcW w:w="3187" w:type="pct"/>
+          </w:tcPr>
+          <w:p>
+            <w:pPr>
+              <w:autoSpaceDE w:val="0"/>
+              <w:autoSpaceDN w:val="0"/>
+              <w:adjustRightInd w:val="0"/>
+              <w:jc w:val="left"/>
+              <w:rPr>
+                <w:rFonts w:asciiTheme="minorHAnsi" w:hAnsiTheme="minorHAnsi" w:cstheme="minorHAnsi"/>
+                <w:sz w:val="22"/>
+                <w:lang w:val="en-US"/>
+              </w:rPr>
+            </w:pPr>
+            <w:r>
+              <w:rPr>
+                <w:rFonts w:asciiTheme="minorHAnsi" w:hAnsiTheme="minorHAnsi" w:cstheme="minorHAnsi"/>
+                <w:sz w:val="22"/>
+                <w:lang w:val="en-US"/>
+              </w:rPr>
+              <w:t xml:space="preserve">Returns the </w:t>
+            </w:r>
+            <w:r>
+              <w:rPr>
+                <w:rFonts w:asciiTheme="minorHAnsi" w:hAnsiTheme="minorHAnsi" w:cstheme="minorHAnsi"/>
+                <w:sz w:val="22"/>
+                <w:lang w:val="en-US"/>
+              </w:rPr>
+              <w:t>Time</w:t>
+            </w:r>
+            <w:r>
+              <w:rPr>
+                <w:rFonts w:asciiTheme="minorHAnsi" w:hAnsiTheme="minorHAnsi" w:cstheme="minorHAnsi"/>
+                <w:sz w:val="22"/>
+                <w:lang w:val="en-US"/>
+              </w:rPr>
+              <w:t xml:space="preserve"> object expressed as a String.</w:t>
+            </w:r>
+          </w:p>
+        </w:tc>
+      </w:tr>
+    </w:tbl>
+    <w:p>
+      <w:pPr>
+        <w:pStyle w:val="Heading2"/>
+        <w:rPr>
+          <w:lang w:val="en-US"/>
+        </w:rPr>
+      </w:pPr>
+      <w:r>
+        <w:rPr>
+          <w:lang w:val="en-US"/>
+        </w:rPr>
+        <w:t>Currently Implemented GUIs</w:t>
+      </w:r>
+    </w:p>
+    <w:p>
+      <w:pPr>
+        <w:rPr>
+          <w:lang w:val="en-US"/>
+        </w:rPr>
+      </w:pPr>
+    </w:p>
+    <w:p>
+      <w:pPr>
+        <w:rPr>
+          <w:lang w:val="en-US"/>
+        </w:rPr>
+      </w:pPr>
+      <w:r>
+        <w:rPr>
+          <w:lang w:val="en-US"/>
+        </w:rPr>
+        <w:t>Few screens have been created at this time. These will be completed over the next two days.</w:t>
+      </w:r>
+    </w:p>
+    <w:p>
+      <w:pPr>
+        <w:rPr>
+          <w:lang w:val="en-US"/>
+        </w:rPr>
+      </w:pPr>
+    </w:p>
+    <w:p>
+      <w:pPr>
+        <w:rPr>
+          <w:lang w:val="en-US"/>
+        </w:rPr>
+      </w:pPr>
+      <w:r>
+        <w:rPr>
+          <w:lang w:val="en-US"/>
+        </w:rPr>
+        <w:t>The reason for this delay is that we were focusing our time on ensuring that all core functionality (searching, sorting, creating, editing and deleting) were fully implemente</w:t>
+      </w:r>
       <w:bookmarkStart w:id="0" w:name="_GoBack"/>
       <w:bookmarkEnd w:id="0"/>
+      <w:r>
+        <w:rPr>
+          <w:lang w:val="en-US"/>
+        </w:rPr>
+        <w:t>d and functioning prior to focusing on the creation of our GUI screens.</w:t>
+      </w:r>
+    </w:p>
+    <w:p>
+      <w:pPr>
+        <w:rPr>
+          <w:lang w:val="en-US"/>
+        </w:rPr>
+      </w:pPr>
+    </w:p>
+    <w:p>
+      <w:pPr>
+        <w:keepNext/>
+      </w:pPr>
+      <w:r>
+        <w:rPr>
+          <w:noProof/>
+          <w:lang w:eastAsia="ru-RU"/>
+        </w:rPr>
+        <w:drawing>
+          <wp:inline distT="0" distB="0" distL="0" distR="0" wp14:anchorId="1F8289DF" wp14:editId="6DEFEC40">
+            <wp:extent cx="5715000" cy="3810000"/>
+            <wp:effectExtent l="0" t="0" r="0" b="0"/>
+            <wp:docPr id="7" name="Picture 7"/>
+            <wp:cNvGraphicFramePr>
+              <a:graphicFrameLocks xmlns:a="http://schemas.openxmlformats.org/drawingml/2006/main" noChangeAspect="1"/>
+            </wp:cNvGraphicFramePr>
+            <a:graphic xmlns:a="http://schemas.openxmlformats.org/drawingml/2006/main">
+              <a:graphicData uri="http://schemas.openxmlformats.org/drawingml/2006/picture">
+                <pic:pic xmlns:pic="http://schemas.openxmlformats.org/drawingml/2006/picture">
+                  <pic:nvPicPr>
+                    <pic:cNvPr id="0" name=""/>
+                    <pic:cNvPicPr/>
+                  </pic:nvPicPr>
+                  <pic:blipFill>
+                    <a:blip r:embed="rId8"/>
+                    <a:stretch>
+                      <a:fillRect/>
+                    </a:stretch>
+                  </pic:blipFill>
+                  <pic:spPr>
+                    <a:xfrm>
+                      <a:off x="0" y="0"/>
+                      <a:ext cx="5715000" cy="3810000"/>
+                    </a:xfrm>
+                    <a:prstGeom prst="rect">
+                      <a:avLst/>
+                    </a:prstGeom>
+                  </pic:spPr>
+                </pic:pic>
+              </a:graphicData>
+            </a:graphic>
+          </wp:inline>
+        </w:drawing>
+      </w:r>
+    </w:p>
+    <w:p>
+      <w:pPr>
+        <w:pStyle w:val="Caption"/>
+        <w:rPr>
+          <w:lang w:val="en-US"/>
+        </w:rPr>
+      </w:pPr>
+      <w:r>
+        <w:rPr>
+          <w:lang w:val="en-US"/>
+        </w:rPr>
+        <w:t>Figure</w:t>
+      </w:r>
+      <w:r>
+        <w:t xml:space="preserve"> </w:t>
+      </w:r>
+      <w:fldSimple w:instr=" SEQ Рисунок \* ARABIC ">
+        <w:r>
+          <w:rPr>
+            <w:noProof/>
+          </w:rPr>
+          <w:t>1</w:t>
+        </w:r>
+      </w:fldSimple>
+      <w:r>
+        <w:rPr>
+          <w:lang w:val="en-US"/>
+        </w:rPr>
+        <w:t>: Login.java</w:t>
+      </w:r>
+    </w:p>
+    <w:p>
+      <w:pPr>
+        <w:keepNext/>
+      </w:pPr>
+      <w:r>
+        <w:rPr>
+          <w:noProof/>
+          <w:lang w:eastAsia="ru-RU"/>
+        </w:rPr>
+        <w:lastRenderedPageBreak/>
+        <w:drawing>
+          <wp:inline distT="0" distB="0" distL="0" distR="0" wp14:anchorId="1448B9D9" wp14:editId="450E76C0">
+            <wp:extent cx="5715000" cy="3810000"/>
+            <wp:effectExtent l="0" t="0" r="0" b="0"/>
+            <wp:docPr id="5" name="Picture 5"/>
+            <wp:cNvGraphicFramePr>
+              <a:graphicFrameLocks xmlns:a="http://schemas.openxmlformats.org/drawingml/2006/main" noChangeAspect="1"/>
+            </wp:cNvGraphicFramePr>
+            <a:graphic xmlns:a="http://schemas.openxmlformats.org/drawingml/2006/main">
+              <a:graphicData uri="http://schemas.openxmlformats.org/drawingml/2006/picture">
+                <pic:pic xmlns:pic="http://schemas.openxmlformats.org/drawingml/2006/picture">
+                  <pic:nvPicPr>
+                    <pic:cNvPr id="0" name=""/>
+                    <pic:cNvPicPr/>
+                  </pic:nvPicPr>
+                  <pic:blipFill>
+                    <a:blip r:embed="rId9"/>
+                    <a:stretch>
+                      <a:fillRect/>
+                    </a:stretch>
+                  </pic:blipFill>
+                  <pic:spPr>
+                    <a:xfrm>
+                      <a:off x="0" y="0"/>
+                      <a:ext cx="5715000" cy="3810000"/>
+                    </a:xfrm>
+                    <a:prstGeom prst="rect">
+                      <a:avLst/>
+                    </a:prstGeom>
+                  </pic:spPr>
+                </pic:pic>
+              </a:graphicData>
+            </a:graphic>
+          </wp:inline>
+        </w:drawing>
+      </w:r>
+    </w:p>
+    <w:p>
+      <w:pPr>
+        <w:pStyle w:val="Caption"/>
+        <w:rPr>
+          <w:lang w:val="en-US"/>
+        </w:rPr>
+      </w:pPr>
+      <w:r>
+        <w:rPr>
+          <w:lang w:val="en-US"/>
+        </w:rPr>
+        <w:t>Figure</w:t>
+      </w:r>
+      <w:r>
+        <w:t xml:space="preserve"> </w:t>
+      </w:r>
+      <w:fldSimple w:instr=" SEQ Рисунок \* ARABIC ">
+        <w:r>
+          <w:rPr>
+            <w:noProof/>
+          </w:rPr>
+          <w:t>2</w:t>
+        </w:r>
+      </w:fldSimple>
+      <w:r>
+        <w:rPr>
+          <w:lang w:val="en-US"/>
+        </w:rPr>
+        <w:t>: Dashboard.java</w:t>
+      </w:r>
+    </w:p>
+    <w:p>
+      <w:pPr>
+        <w:rPr>
+          <w:lang w:val="en-US"/>
+        </w:rPr>
+      </w:pPr>
+    </w:p>
+    <w:p>
+      <w:pPr>
+        <w:keepNext/>
+      </w:pPr>
+      <w:r>
+        <w:rPr>
+          <w:noProof/>
+          <w:lang w:eastAsia="ru-RU"/>
+        </w:rPr>
+        <w:drawing>
+          <wp:inline distT="0" distB="0" distL="0" distR="0" wp14:anchorId="45803FFC" wp14:editId="642378E4">
+            <wp:extent cx="5940425" cy="2970213"/>
+            <wp:effectExtent l="0" t="0" r="3175" b="1905"/>
+            <wp:docPr id="4" name="Picture 4"/>
+            <wp:cNvGraphicFramePr>
+              <a:graphicFrameLocks xmlns:a="http://schemas.openxmlformats.org/drawingml/2006/main" noChangeAspect="1"/>
+            </wp:cNvGraphicFramePr>
+            <a:graphic xmlns:a="http://schemas.openxmlformats.org/drawingml/2006/main">
+              <a:graphicData uri="http://schemas.openxmlformats.org/drawingml/2006/picture">
+                <pic:pic xmlns:pic="http://schemas.openxmlformats.org/drawingml/2006/picture">
+                  <pic:nvPicPr>
+                    <pic:cNvPr id="0" name=""/>
+                    <pic:cNvPicPr/>
+                  </pic:nvPicPr>
+                  <pic:blipFill>
+                    <a:blip r:embed="rId10"/>
+                    <a:stretch>
+                      <a:fillRect/>
+                    </a:stretch>
+                  </pic:blipFill>
+                  <pic:spPr>
+                    <a:xfrm>
+                      <a:off x="0" y="0"/>
+                      <a:ext cx="5940425" cy="2970213"/>
+                    </a:xfrm>
+                    <a:prstGeom prst="rect">
+                      <a:avLst/>
+                    </a:prstGeom>
+                  </pic:spPr>
+                </pic:pic>
+              </a:graphicData>
+            </a:graphic>
+          </wp:inline>
+        </w:drawing>
+      </w:r>
+    </w:p>
+    <w:p>
+      <w:pPr>
+        <w:pStyle w:val="Caption"/>
+        <w:rPr>
+          <w:lang w:val="en-US"/>
+        </w:rPr>
+      </w:pPr>
+      <w:r>
+        <w:rPr>
+          <w:lang w:val="en-US"/>
+        </w:rPr>
+        <w:t>Figure</w:t>
+      </w:r>
+      <w:r>
+        <w:rPr>
+          <w:lang w:val="en-US"/>
+        </w:rPr>
+        <w:t xml:space="preserve"> </w:t>
+      </w:r>
+      <w:r>
+        <w:fldChar w:fldCharType="begin"/>
+      </w:r>
+      <w:r>
+        <w:rPr>
+          <w:lang w:val="en-US"/>
+        </w:rPr>
+        <w:instrText xml:space="preserve"> SEQ </w:instrText>
+      </w:r>
+      <w:r>
+        <w:instrText>Рисунок</w:instrText>
+      </w:r>
+      <w:r>
+        <w:rPr>
+          <w:lang w:val="en-US"/>
+        </w:rPr>
+        <w:instrText xml:space="preserve"> \* ARABIC </w:instrText>
+      </w:r>
+      <w:r>
+        <w:fldChar w:fldCharType="separate"/>
+      </w:r>
+      <w:r>
+        <w:rPr>
+          <w:noProof/>
+          <w:lang w:val="en-US"/>
+        </w:rPr>
+        <w:t>3</w:t>
+      </w:r>
+      <w:r>
+        <w:fldChar w:fldCharType="end"/>
+      </w:r>
+      <w:r>
+        <w:rPr>
+          <w:lang w:val="en-US"/>
+        </w:rPr>
+        <w:t>: NewTicket.java</w:t>
+      </w:r>
+    </w:p>
+    <w:p>
+      <w:pPr>
+        <w:pStyle w:val="Heading2"/>
+        <w:rPr>
+          <w:lang w:val="en-US"/>
+        </w:rPr>
+      </w:pPr>
+      <w:r>
+        <w:rPr>
+          <w:lang w:val="en-US"/>
+        </w:rPr>
+        <w:t>Screen Layout Changes</w:t>
+      </w:r>
+    </w:p>
+    <w:p>
+      <w:pPr>
+        <w:rPr>
+          <w:lang w:val="en-US"/>
+        </w:rPr>
+      </w:pPr>
+      <w:r>
+        <w:rPr>
+          <w:lang w:val="en-US"/>
+        </w:rPr>
+        <w:t>As of yet, no changes to screen layout have been made.</w:t>
+      </w:r>
+    </w:p>
+    <w:p>
+      <w:pPr>
+        <w:rPr>
+          <w:lang w:val="en-US"/>
+        </w:rPr>
+      </w:pPr>
     </w:p>
     <w:sectPr>
       <w:pgSz w:w="11906" w:h="16838"/>
@@ -984,7 +4191,7 @@
         <w:rFonts w:ascii="Symbol" w:hAnsi="Symbol" w:hint="default"/>
       </w:rPr>
     </w:lvl>
-    <w:lvl w:ilvl="1" w:tplc="04190003" w:tentative="1">
+    <w:lvl w:ilvl="1" w:tplc="04190003">
       <w:start w:val="1"/>
       <w:numFmt w:val="bullet"/>
       <w:lvlText w:val="o"/>
@@ -1279,6 +4486,30 @@
       <w:szCs w:val="28"/>
     </w:rPr>
   </w:style>
+  <w:style w:type="paragraph" w:styleId="Heading2">
+    <w:name w:val="heading 2"/>
+    <w:basedOn w:val="Normal"/>
+    <w:next w:val="Normal"/>
+    <w:link w:val="Heading2Char"/>
+    <w:uiPriority w:val="9"/>
+    <w:unhideWhenUsed/>
+    <w:qFormat/>
+    <w:rsid w:val="00255330"/>
+    <w:pPr>
+      <w:keepNext/>
+      <w:keepLines/>
+      <w:spacing w:before="200"/>
+      <w:outlineLvl w:val="1"/>
+    </w:pPr>
+    <w:rPr>
+      <w:rFonts w:asciiTheme="majorHAnsi" w:eastAsiaTheme="majorEastAsia" w:hAnsiTheme="majorHAnsi" w:cstheme="majorBidi"/>
+      <w:b/>
+      <w:bCs/>
+      <w:color w:val="4F81BD" w:themeColor="accent1"/>
+      <w:sz w:val="26"/>
+      <w:szCs w:val="26"/>
+    </w:rPr>
+  </w:style>
   <w:style w:type="character" w:default="1" w:styleId="DefaultParagraphFont">
     <w:name w:val="Default Paragraph Font"/>
     <w:uiPriority w:val="1"/>
@@ -1699,6 +4930,40 @@
       <w:ind w:left="720"/>
       <w:contextualSpacing/>
     </w:pPr>
+  </w:style>
+  <w:style w:type="character" w:customStyle="1" w:styleId="Heading2Char">
+    <w:name w:val="Heading 2 Char"/>
+    <w:basedOn w:val="DefaultParagraphFont"/>
+    <w:link w:val="Heading2"/>
+    <w:uiPriority w:val="9"/>
+    <w:rsid w:val="00255330"/>
+    <w:rPr>
+      <w:rFonts w:asciiTheme="majorHAnsi" w:eastAsiaTheme="majorEastAsia" w:hAnsiTheme="majorHAnsi" w:cstheme="majorBidi"/>
+      <w:b/>
+      <w:bCs/>
+      <w:color w:val="4F81BD" w:themeColor="accent1"/>
+      <w:sz w:val="26"/>
+      <w:szCs w:val="26"/>
+    </w:rPr>
+  </w:style>
+  <w:style w:type="paragraph" w:styleId="Caption">
+    <w:name w:val="caption"/>
+    <w:basedOn w:val="Normal"/>
+    <w:next w:val="Normal"/>
+    <w:uiPriority w:val="35"/>
+    <w:unhideWhenUsed/>
+    <w:qFormat/>
+    <w:rsid w:val="00BE1FEE"/>
+    <w:pPr>
+      <w:spacing w:after="200"/>
+    </w:pPr>
+    <w:rPr>
+      <w:b/>
+      <w:bCs/>
+      <w:color w:val="4F81BD" w:themeColor="accent1"/>
+      <w:sz w:val="18"/>
+      <w:szCs w:val="18"/>
+    </w:rPr>
   </w:style>
 </w:styles>
 </file>
@@ -1895,6 +5160,30 @@
       <w:szCs w:val="28"/>
     </w:rPr>
   </w:style>
+  <w:style w:type="paragraph" w:styleId="Heading2">
+    <w:name w:val="heading 2"/>
+    <w:basedOn w:val="Normal"/>
+    <w:next w:val="Normal"/>
+    <w:link w:val="Heading2Char"/>
+    <w:uiPriority w:val="9"/>
+    <w:unhideWhenUsed/>
+    <w:qFormat/>
+    <w:rsid w:val="00255330"/>
+    <w:pPr>
+      <w:keepNext/>
+      <w:keepLines/>
+      <w:spacing w:before="200"/>
+      <w:outlineLvl w:val="1"/>
+    </w:pPr>
+    <w:rPr>
+      <w:rFonts w:asciiTheme="majorHAnsi" w:eastAsiaTheme="majorEastAsia" w:hAnsiTheme="majorHAnsi" w:cstheme="majorBidi"/>
+      <w:b/>
+      <w:bCs/>
+      <w:color w:val="4F81BD" w:themeColor="accent1"/>
+      <w:sz w:val="26"/>
+      <w:szCs w:val="26"/>
+    </w:rPr>
+  </w:style>
   <w:style w:type="character" w:default="1" w:styleId="DefaultParagraphFont">
     <w:name w:val="Default Paragraph Font"/>
     <w:uiPriority w:val="1"/>
@@ -2315,6 +5604,40 @@
       <w:ind w:left="720"/>
       <w:contextualSpacing/>
     </w:pPr>
+  </w:style>
+  <w:style w:type="character" w:customStyle="1" w:styleId="Heading2Char">
+    <w:name w:val="Heading 2 Char"/>
+    <w:basedOn w:val="DefaultParagraphFont"/>
+    <w:link w:val="Heading2"/>
+    <w:uiPriority w:val="9"/>
+    <w:rsid w:val="00255330"/>
+    <w:rPr>
+      <w:rFonts w:asciiTheme="majorHAnsi" w:eastAsiaTheme="majorEastAsia" w:hAnsiTheme="majorHAnsi" w:cstheme="majorBidi"/>
+      <w:b/>
+      <w:bCs/>
+      <w:color w:val="4F81BD" w:themeColor="accent1"/>
+      <w:sz w:val="26"/>
+      <w:szCs w:val="26"/>
+    </w:rPr>
+  </w:style>
+  <w:style w:type="paragraph" w:styleId="Caption">
+    <w:name w:val="caption"/>
+    <w:basedOn w:val="Normal"/>
+    <w:next w:val="Normal"/>
+    <w:uiPriority w:val="35"/>
+    <w:unhideWhenUsed/>
+    <w:qFormat/>
+    <w:rsid w:val="00BE1FEE"/>
+    <w:pPr>
+      <w:spacing w:after="200"/>
+    </w:pPr>
+    <w:rPr>
+      <w:b/>
+      <w:bCs/>
+      <w:color w:val="4F81BD" w:themeColor="accent1"/>
+      <w:sz w:val="18"/>
+      <w:szCs w:val="18"/>
+    </w:rPr>
   </w:style>
 </w:styles>
 </file>
@@ -2602,4 +5925,16 @@
   <a:objectDefaults/>
   <a:extraClrSchemeLst/>
 </a:theme>
+</file>
+
+<file path=customXml/item1.xml><?xml version="1.0" encoding="utf-8"?>
+<b:Sources xmlns:b="http://schemas.openxmlformats.org/officeDocument/2006/bibliography" xmlns="http://schemas.openxmlformats.org/officeDocument/2006/bibliography" SelectedStyle="\APA.XSL" StyleName="APA"/>
+</file>
+
+<file path=customXml/itemProps1.xml><?xml version="1.0" encoding="utf-8"?>
+<ds:datastoreItem xmlns:ds="http://schemas.openxmlformats.org/officeDocument/2006/customXml" ds:itemID="{F124C8BE-0AD2-4CB5-AB8B-A013A4DC1B83}">
+  <ds:schemaRefs>
+    <ds:schemaRef ds:uri="http://schemas.openxmlformats.org/officeDocument/2006/bibliography"/>
+  </ds:schemaRefs>
+</ds:datastoreItem>
 </file>
</xml_diff>